<commit_message>
Se agregan sentencias para realizar consultas en la base de datos hospital
</commit_message>
<xml_diff>
--- a/Documentacion Taller 5.docx
+++ b/Documentacion Taller 5.docx
@@ -27591,6 +27591,1057 @@
           <w:szCs w:val="21"/>
         </w:rPr>
         <w:t>);</w:t>
+      </w:r>
+    </w:p>
+    <w:p>
+      <w:pPr>
+        <w:pStyle w:val="Heading2"/>
+      </w:pPr>
+      <w:r>
+        <w:lastRenderedPageBreak/>
+        <w:t>Sentencias para consultas solicitadas</w:t>
+      </w:r>
+    </w:p>
+    <w:p>
+      <w:pPr>
+        <w:shd w:val="clear" w:color="auto" w:fill="1E1E1E"/>
+        <w:spacing w:line="285" w:lineRule="atLeast"/>
+        <w:rPr>
+          <w:rFonts w:ascii="Consolas" w:hAnsi="Consolas"/>
+          <w:color w:val="D4D4D4"/>
+          <w:sz w:val="21"/>
+          <w:szCs w:val="21"/>
+        </w:rPr>
+      </w:pPr>
+      <w:r>
+        <w:rPr>
+          <w:rFonts w:ascii="Consolas" w:hAnsi="Consolas"/>
+          <w:color w:val="D4D4D4"/>
+          <w:sz w:val="21"/>
+          <w:szCs w:val="21"/>
+        </w:rPr>
+        <w:t xml:space="preserve">    </w:t>
+      </w:r>
+    </w:p>
+    <w:p>
+      <w:pPr>
+        <w:shd w:val="clear" w:color="auto" w:fill="1E1E1E"/>
+        <w:spacing w:line="285" w:lineRule="atLeast"/>
+        <w:rPr>
+          <w:rFonts w:ascii="Consolas" w:hAnsi="Consolas"/>
+          <w:color w:val="D4D4D4"/>
+          <w:sz w:val="21"/>
+          <w:szCs w:val="21"/>
+        </w:rPr>
+      </w:pPr>
+      <w:r>
+        <w:rPr>
+          <w:rFonts w:ascii="Consolas" w:hAnsi="Consolas"/>
+          <w:color w:val="D4D4D4"/>
+          <w:sz w:val="21"/>
+          <w:szCs w:val="21"/>
+        </w:rPr>
+        <w:t>#Consultas</w:t>
+      </w:r>
+    </w:p>
+    <w:p>
+      <w:pPr>
+        <w:shd w:val="clear" w:color="auto" w:fill="1E1E1E"/>
+        <w:spacing w:line="285" w:lineRule="atLeast"/>
+        <w:rPr>
+          <w:rFonts w:ascii="Consolas" w:hAnsi="Consolas"/>
+          <w:color w:val="D4D4D4"/>
+          <w:sz w:val="21"/>
+          <w:szCs w:val="21"/>
+        </w:rPr>
+      </w:pPr>
+      <w:r>
+        <w:rPr>
+          <w:rFonts w:ascii="Consolas" w:hAnsi="Consolas"/>
+          <w:color w:val="D4D4D4"/>
+          <w:sz w:val="21"/>
+          <w:szCs w:val="21"/>
+        </w:rPr>
+        <w:t># medicamentos a tomado cada paciente y la dosis suministrada.</w:t>
+      </w:r>
+    </w:p>
+    <w:p>
+      <w:pPr>
+        <w:shd w:val="clear" w:color="auto" w:fill="1E1E1E"/>
+        <w:spacing w:line="285" w:lineRule="atLeast"/>
+        <w:rPr>
+          <w:rFonts w:ascii="Consolas" w:hAnsi="Consolas"/>
+          <w:color w:val="D4D4D4"/>
+          <w:sz w:val="21"/>
+          <w:szCs w:val="21"/>
+        </w:rPr>
+      </w:pPr>
+      <w:r>
+        <w:rPr>
+          <w:rFonts w:ascii="Consolas" w:hAnsi="Consolas"/>
+          <w:color w:val="569CD6"/>
+          <w:sz w:val="21"/>
+          <w:szCs w:val="21"/>
+        </w:rPr>
+        <w:t>SELECT</w:t>
+      </w:r>
+      <w:r>
+        <w:rPr>
+          <w:rFonts w:ascii="Consolas" w:hAnsi="Consolas"/>
+          <w:color w:val="D4D4D4"/>
+          <w:sz w:val="21"/>
+          <w:szCs w:val="21"/>
+        </w:rPr>
+        <w:t xml:space="preserve"> </w:t>
+      </w:r>
+      <w:proofErr w:type="spellStart"/>
+      <w:proofErr w:type="gramStart"/>
+      <w:r>
+        <w:rPr>
+          <w:rFonts w:ascii="Consolas" w:hAnsi="Consolas"/>
+          <w:color w:val="D4D4D4"/>
+          <w:sz w:val="21"/>
+          <w:szCs w:val="21"/>
+        </w:rPr>
+        <w:t>p.nombre</w:t>
+      </w:r>
+      <w:proofErr w:type="spellEnd"/>
+      <w:proofErr w:type="gramEnd"/>
+      <w:r>
+        <w:rPr>
+          <w:rFonts w:ascii="Consolas" w:hAnsi="Consolas"/>
+          <w:color w:val="D4D4D4"/>
+          <w:sz w:val="21"/>
+          <w:szCs w:val="21"/>
+        </w:rPr>
+        <w:t xml:space="preserve">, </w:t>
+      </w:r>
+      <w:proofErr w:type="spellStart"/>
+      <w:r>
+        <w:rPr>
+          <w:rFonts w:ascii="Consolas" w:hAnsi="Consolas"/>
+          <w:color w:val="D4D4D4"/>
+          <w:sz w:val="21"/>
+          <w:szCs w:val="21"/>
+        </w:rPr>
+        <w:t>m.nombreMedicamento</w:t>
+      </w:r>
+      <w:proofErr w:type="spellEnd"/>
+      <w:r>
+        <w:rPr>
+          <w:rFonts w:ascii="Consolas" w:hAnsi="Consolas"/>
+          <w:color w:val="D4D4D4"/>
+          <w:sz w:val="21"/>
+          <w:szCs w:val="21"/>
+        </w:rPr>
+        <w:t xml:space="preserve">, </w:t>
+      </w:r>
+      <w:proofErr w:type="spellStart"/>
+      <w:r>
+        <w:rPr>
+          <w:rFonts w:ascii="Consolas" w:hAnsi="Consolas"/>
+          <w:color w:val="D4D4D4"/>
+          <w:sz w:val="21"/>
+          <w:szCs w:val="21"/>
+        </w:rPr>
+        <w:t>m.dosis</w:t>
+      </w:r>
+      <w:proofErr w:type="spellEnd"/>
+    </w:p>
+    <w:p>
+      <w:pPr>
+        <w:shd w:val="clear" w:color="auto" w:fill="1E1E1E"/>
+        <w:spacing w:line="285" w:lineRule="atLeast"/>
+        <w:rPr>
+          <w:rFonts w:ascii="Consolas" w:hAnsi="Consolas"/>
+          <w:color w:val="D4D4D4"/>
+          <w:sz w:val="21"/>
+          <w:szCs w:val="21"/>
+          <w:lang w:val="en-US"/>
+        </w:rPr>
+      </w:pPr>
+      <w:r>
+        <w:rPr>
+          <w:rFonts w:ascii="Consolas" w:hAnsi="Consolas"/>
+          <w:color w:val="569CD6"/>
+          <w:sz w:val="21"/>
+          <w:szCs w:val="21"/>
+          <w:lang w:val="en-US"/>
+        </w:rPr>
+        <w:t>FROM</w:t>
+      </w:r>
+      <w:r>
+        <w:rPr>
+          <w:rFonts w:ascii="Consolas" w:hAnsi="Consolas"/>
+          <w:color w:val="D4D4D4"/>
+          <w:sz w:val="21"/>
+          <w:szCs w:val="21"/>
+          <w:lang w:val="en-US"/>
+        </w:rPr>
+        <w:t xml:space="preserve"> </w:t>
+      </w:r>
+      <w:proofErr w:type="spellStart"/>
+      <w:r>
+        <w:rPr>
+          <w:rFonts w:ascii="Consolas" w:hAnsi="Consolas"/>
+          <w:color w:val="D4D4D4"/>
+          <w:sz w:val="21"/>
+          <w:szCs w:val="21"/>
+          <w:lang w:val="en-US"/>
+        </w:rPr>
+        <w:t>paciente</w:t>
+      </w:r>
+      <w:proofErr w:type="spellEnd"/>
+      <w:r>
+        <w:rPr>
+          <w:rFonts w:ascii="Consolas" w:hAnsi="Consolas"/>
+          <w:color w:val="D4D4D4"/>
+          <w:sz w:val="21"/>
+          <w:szCs w:val="21"/>
+          <w:lang w:val="en-US"/>
+        </w:rPr>
+        <w:t xml:space="preserve"> p</w:t>
+      </w:r>
+    </w:p>
+    <w:p>
+      <w:pPr>
+        <w:shd w:val="clear" w:color="auto" w:fill="1E1E1E"/>
+        <w:spacing w:line="285" w:lineRule="atLeast"/>
+        <w:rPr>
+          <w:rFonts w:ascii="Consolas" w:hAnsi="Consolas"/>
+          <w:color w:val="D4D4D4"/>
+          <w:sz w:val="21"/>
+          <w:szCs w:val="21"/>
+          <w:lang w:val="en-US"/>
+        </w:rPr>
+      </w:pPr>
+      <w:r>
+        <w:rPr>
+          <w:rFonts w:ascii="Consolas" w:hAnsi="Consolas"/>
+          <w:color w:val="569CD6"/>
+          <w:sz w:val="21"/>
+          <w:szCs w:val="21"/>
+          <w:lang w:val="en-US"/>
+        </w:rPr>
+        <w:t>INNER JOIN</w:t>
+      </w:r>
+      <w:r>
+        <w:rPr>
+          <w:rFonts w:ascii="Consolas" w:hAnsi="Consolas"/>
+          <w:color w:val="D4D4D4"/>
+          <w:sz w:val="21"/>
+          <w:szCs w:val="21"/>
+          <w:lang w:val="en-US"/>
+        </w:rPr>
+        <w:t xml:space="preserve"> </w:t>
+      </w:r>
+      <w:proofErr w:type="spellStart"/>
+      <w:r>
+        <w:rPr>
+          <w:rFonts w:ascii="Consolas" w:hAnsi="Consolas"/>
+          <w:color w:val="D4D4D4"/>
+          <w:sz w:val="21"/>
+          <w:szCs w:val="21"/>
+          <w:lang w:val="en-US"/>
+        </w:rPr>
+        <w:t>pacienteMedicamento</w:t>
+      </w:r>
+      <w:proofErr w:type="spellEnd"/>
+      <w:r>
+        <w:rPr>
+          <w:rFonts w:ascii="Consolas" w:hAnsi="Consolas"/>
+          <w:color w:val="D4D4D4"/>
+          <w:sz w:val="21"/>
+          <w:szCs w:val="21"/>
+          <w:lang w:val="en-US"/>
+        </w:rPr>
+        <w:t xml:space="preserve"> pm </w:t>
+      </w:r>
+      <w:r>
+        <w:rPr>
+          <w:rFonts w:ascii="Consolas" w:hAnsi="Consolas"/>
+          <w:color w:val="569CD6"/>
+          <w:sz w:val="21"/>
+          <w:szCs w:val="21"/>
+          <w:lang w:val="en-US"/>
+        </w:rPr>
+        <w:t>ON</w:t>
+      </w:r>
+      <w:r>
+        <w:rPr>
+          <w:rFonts w:ascii="Consolas" w:hAnsi="Consolas"/>
+          <w:color w:val="D4D4D4"/>
+          <w:sz w:val="21"/>
+          <w:szCs w:val="21"/>
+          <w:lang w:val="en-US"/>
+        </w:rPr>
+        <w:t xml:space="preserve"> p.id = </w:t>
+      </w:r>
+      <w:proofErr w:type="spellStart"/>
+      <w:proofErr w:type="gramStart"/>
+      <w:r>
+        <w:rPr>
+          <w:rFonts w:ascii="Consolas" w:hAnsi="Consolas"/>
+          <w:color w:val="D4D4D4"/>
+          <w:sz w:val="21"/>
+          <w:szCs w:val="21"/>
+          <w:lang w:val="en-US"/>
+        </w:rPr>
+        <w:t>pm.idPaciente</w:t>
+      </w:r>
+      <w:proofErr w:type="spellEnd"/>
+      <w:proofErr w:type="gramEnd"/>
+    </w:p>
+    <w:p>
+      <w:pPr>
+        <w:shd w:val="clear" w:color="auto" w:fill="1E1E1E"/>
+        <w:spacing w:line="285" w:lineRule="atLeast"/>
+        <w:rPr>
+          <w:rFonts w:ascii="Consolas" w:hAnsi="Consolas"/>
+          <w:color w:val="D4D4D4"/>
+          <w:sz w:val="21"/>
+          <w:szCs w:val="21"/>
+          <w:lang w:val="en-US"/>
+        </w:rPr>
+      </w:pPr>
+      <w:r>
+        <w:rPr>
+          <w:rFonts w:ascii="Consolas" w:hAnsi="Consolas"/>
+          <w:color w:val="569CD6"/>
+          <w:sz w:val="21"/>
+          <w:szCs w:val="21"/>
+          <w:lang w:val="en-US"/>
+        </w:rPr>
+        <w:t>INNER JOIN</w:t>
+      </w:r>
+      <w:r>
+        <w:rPr>
+          <w:rFonts w:ascii="Consolas" w:hAnsi="Consolas"/>
+          <w:color w:val="D4D4D4"/>
+          <w:sz w:val="21"/>
+          <w:szCs w:val="21"/>
+          <w:lang w:val="en-US"/>
+        </w:rPr>
+        <w:t xml:space="preserve"> </w:t>
+      </w:r>
+      <w:proofErr w:type="spellStart"/>
+      <w:r>
+        <w:rPr>
+          <w:rFonts w:ascii="Consolas" w:hAnsi="Consolas"/>
+          <w:color w:val="D4D4D4"/>
+          <w:sz w:val="21"/>
+          <w:szCs w:val="21"/>
+          <w:lang w:val="en-US"/>
+        </w:rPr>
+        <w:t>medicamento</w:t>
+      </w:r>
+      <w:proofErr w:type="spellEnd"/>
+      <w:r>
+        <w:rPr>
+          <w:rFonts w:ascii="Consolas" w:hAnsi="Consolas"/>
+          <w:color w:val="D4D4D4"/>
+          <w:sz w:val="21"/>
+          <w:szCs w:val="21"/>
+          <w:lang w:val="en-US"/>
+        </w:rPr>
+        <w:t xml:space="preserve"> m </w:t>
+      </w:r>
+      <w:r>
+        <w:rPr>
+          <w:rFonts w:ascii="Consolas" w:hAnsi="Consolas"/>
+          <w:color w:val="569CD6"/>
+          <w:sz w:val="21"/>
+          <w:szCs w:val="21"/>
+          <w:lang w:val="en-US"/>
+        </w:rPr>
+        <w:t>ON</w:t>
+      </w:r>
+      <w:r>
+        <w:rPr>
+          <w:rFonts w:ascii="Consolas" w:hAnsi="Consolas"/>
+          <w:color w:val="D4D4D4"/>
+          <w:sz w:val="21"/>
+          <w:szCs w:val="21"/>
+          <w:lang w:val="en-US"/>
+        </w:rPr>
+        <w:t xml:space="preserve"> m.id = </w:t>
+      </w:r>
+      <w:proofErr w:type="spellStart"/>
+      <w:proofErr w:type="gramStart"/>
+      <w:r>
+        <w:rPr>
+          <w:rFonts w:ascii="Consolas" w:hAnsi="Consolas"/>
+          <w:color w:val="D4D4D4"/>
+          <w:sz w:val="21"/>
+          <w:szCs w:val="21"/>
+          <w:lang w:val="en-US"/>
+        </w:rPr>
+        <w:t>pm.idMedicamento</w:t>
+      </w:r>
+      <w:proofErr w:type="spellEnd"/>
+      <w:proofErr w:type="gramEnd"/>
+      <w:r>
+        <w:rPr>
+          <w:rFonts w:ascii="Consolas" w:hAnsi="Consolas"/>
+          <w:color w:val="D4D4D4"/>
+          <w:sz w:val="21"/>
+          <w:szCs w:val="21"/>
+          <w:lang w:val="en-US"/>
+        </w:rPr>
+        <w:t>;</w:t>
+      </w:r>
+    </w:p>
+    <w:p>
+      <w:pPr>
+        <w:shd w:val="clear" w:color="auto" w:fill="1E1E1E"/>
+        <w:spacing w:line="285" w:lineRule="atLeast"/>
+        <w:rPr>
+          <w:rFonts w:ascii="Consolas" w:hAnsi="Consolas"/>
+          <w:color w:val="D4D4D4"/>
+          <w:sz w:val="21"/>
+          <w:szCs w:val="21"/>
+          <w:lang w:val="en-US"/>
+        </w:rPr>
+      </w:pPr>
+    </w:p>
+    <w:p>
+      <w:pPr>
+        <w:shd w:val="clear" w:color="auto" w:fill="1E1E1E"/>
+        <w:spacing w:line="285" w:lineRule="atLeast"/>
+        <w:jc w:val="center"/>
+        <w:rPr>
+          <w:rFonts w:ascii="Consolas" w:hAnsi="Consolas"/>
+          <w:color w:val="D4D4D4"/>
+          <w:sz w:val="21"/>
+          <w:szCs w:val="21"/>
+          <w:lang w:val="en-US"/>
+        </w:rPr>
+      </w:pPr>
+      <w:r>
+        <w:rPr>
+          <w:rFonts w:ascii="Consolas" w:hAnsi="Consolas"/>
+          <w:color w:val="D4D4D4"/>
+          <w:sz w:val="21"/>
+          <w:szCs w:val="21"/>
+          <w:lang w:val="en-US"/>
+        </w:rPr>
+        <w:drawing>
+          <wp:inline distT="0" distB="0" distL="0" distR="0" wp14:anchorId="6C789114" wp14:editId="5D926A55">
+            <wp:extent cx="2924583" cy="1086002"/>
+            <wp:effectExtent l="0" t="0" r="0" b="0"/>
+            <wp:docPr id="8" name="Picture 8" descr="Table&#10;&#10;Description automatically generated"/>
+            <wp:cNvGraphicFramePr>
+              <a:graphicFrameLocks xmlns:a="http://schemas.openxmlformats.org/drawingml/2006/main" noChangeAspect="1"/>
+            </wp:cNvGraphicFramePr>
+            <a:graphic xmlns:a="http://schemas.openxmlformats.org/drawingml/2006/main">
+              <a:graphicData uri="http://schemas.openxmlformats.org/drawingml/2006/picture">
+                <pic:pic xmlns:pic="http://schemas.openxmlformats.org/drawingml/2006/picture">
+                  <pic:nvPicPr>
+                    <pic:cNvPr id="8" name="Picture 8" descr="Table&#10;&#10;Description automatically generated"/>
+                    <pic:cNvPicPr/>
+                  </pic:nvPicPr>
+                  <pic:blipFill>
+                    <a:blip r:embed="rId12"/>
+                    <a:stretch>
+                      <a:fillRect/>
+                    </a:stretch>
+                  </pic:blipFill>
+                  <pic:spPr>
+                    <a:xfrm>
+                      <a:off x="0" y="0"/>
+                      <a:ext cx="2924583" cy="1086002"/>
+                    </a:xfrm>
+                    <a:prstGeom prst="rect">
+                      <a:avLst/>
+                    </a:prstGeom>
+                  </pic:spPr>
+                </pic:pic>
+              </a:graphicData>
+            </a:graphic>
+          </wp:inline>
+        </w:drawing>
+      </w:r>
+    </w:p>
+    <w:p>
+      <w:pPr>
+        <w:shd w:val="clear" w:color="auto" w:fill="1E1E1E"/>
+        <w:spacing w:line="285" w:lineRule="atLeast"/>
+        <w:rPr>
+          <w:rFonts w:ascii="Consolas" w:hAnsi="Consolas"/>
+          <w:color w:val="D4D4D4"/>
+          <w:sz w:val="21"/>
+          <w:szCs w:val="21"/>
+          <w:lang w:val="en-US"/>
+        </w:rPr>
+      </w:pPr>
+    </w:p>
+    <w:p>
+      <w:pPr>
+        <w:shd w:val="clear" w:color="auto" w:fill="1E1E1E"/>
+        <w:spacing w:line="285" w:lineRule="atLeast"/>
+        <w:rPr>
+          <w:rFonts w:ascii="Consolas" w:hAnsi="Consolas"/>
+          <w:color w:val="D4D4D4"/>
+          <w:sz w:val="21"/>
+          <w:szCs w:val="21"/>
+        </w:rPr>
+      </w:pPr>
+      <w:r>
+        <w:rPr>
+          <w:rFonts w:ascii="Consolas" w:hAnsi="Consolas"/>
+          <w:color w:val="D4D4D4"/>
+          <w:sz w:val="21"/>
+          <w:szCs w:val="21"/>
+        </w:rPr>
+        <w:t>#Enfermeros estuvieron en los procedimientos de los pacientes.</w:t>
+      </w:r>
+    </w:p>
+    <w:p>
+      <w:pPr>
+        <w:shd w:val="clear" w:color="auto" w:fill="1E1E1E"/>
+        <w:spacing w:line="285" w:lineRule="atLeast"/>
+        <w:rPr>
+          <w:rFonts w:ascii="Consolas" w:hAnsi="Consolas"/>
+          <w:color w:val="D4D4D4"/>
+          <w:sz w:val="21"/>
+          <w:szCs w:val="21"/>
+        </w:rPr>
+      </w:pPr>
+      <w:r>
+        <w:rPr>
+          <w:rFonts w:ascii="Consolas" w:hAnsi="Consolas"/>
+          <w:color w:val="569CD6"/>
+          <w:sz w:val="21"/>
+          <w:szCs w:val="21"/>
+        </w:rPr>
+        <w:t>SELECT</w:t>
+      </w:r>
+      <w:r>
+        <w:rPr>
+          <w:rFonts w:ascii="Consolas" w:hAnsi="Consolas"/>
+          <w:color w:val="D4D4D4"/>
+          <w:sz w:val="21"/>
+          <w:szCs w:val="21"/>
+        </w:rPr>
+        <w:t xml:space="preserve"> </w:t>
+      </w:r>
+      <w:proofErr w:type="spellStart"/>
+      <w:proofErr w:type="gramStart"/>
+      <w:r>
+        <w:rPr>
+          <w:rFonts w:ascii="Consolas" w:hAnsi="Consolas"/>
+          <w:color w:val="D4D4D4"/>
+          <w:sz w:val="21"/>
+          <w:szCs w:val="21"/>
+        </w:rPr>
+        <w:t>pr.tipoProcedimiento</w:t>
+      </w:r>
+      <w:proofErr w:type="spellEnd"/>
+      <w:proofErr w:type="gramEnd"/>
+      <w:r>
+        <w:rPr>
+          <w:rFonts w:ascii="Consolas" w:hAnsi="Consolas"/>
+          <w:color w:val="D4D4D4"/>
+          <w:sz w:val="21"/>
+          <w:szCs w:val="21"/>
+        </w:rPr>
+        <w:t xml:space="preserve">, </w:t>
+      </w:r>
+      <w:proofErr w:type="spellStart"/>
+      <w:r>
+        <w:rPr>
+          <w:rFonts w:ascii="Consolas" w:hAnsi="Consolas"/>
+          <w:color w:val="D4D4D4"/>
+          <w:sz w:val="21"/>
+          <w:szCs w:val="21"/>
+        </w:rPr>
+        <w:t>e.nombreEnfermero</w:t>
+      </w:r>
+      <w:proofErr w:type="spellEnd"/>
+      <w:r>
+        <w:rPr>
+          <w:rFonts w:ascii="Consolas" w:hAnsi="Consolas"/>
+          <w:color w:val="D4D4D4"/>
+          <w:sz w:val="21"/>
+          <w:szCs w:val="21"/>
+        </w:rPr>
+        <w:t xml:space="preserve">, </w:t>
+      </w:r>
+      <w:proofErr w:type="spellStart"/>
+      <w:r>
+        <w:rPr>
+          <w:rFonts w:ascii="Consolas" w:hAnsi="Consolas"/>
+          <w:color w:val="D4D4D4"/>
+          <w:sz w:val="21"/>
+          <w:szCs w:val="21"/>
+        </w:rPr>
+        <w:t>p.nombre</w:t>
+      </w:r>
+      <w:proofErr w:type="spellEnd"/>
+      <w:r>
+        <w:rPr>
+          <w:rFonts w:ascii="Consolas" w:hAnsi="Consolas"/>
+          <w:color w:val="D4D4D4"/>
+          <w:sz w:val="21"/>
+          <w:szCs w:val="21"/>
+        </w:rPr>
+        <w:t xml:space="preserve"> </w:t>
+      </w:r>
+      <w:r>
+        <w:rPr>
+          <w:rFonts w:ascii="Consolas" w:hAnsi="Consolas"/>
+          <w:color w:val="569CD6"/>
+          <w:sz w:val="21"/>
+          <w:szCs w:val="21"/>
+        </w:rPr>
+        <w:t>as</w:t>
+      </w:r>
+      <w:r>
+        <w:rPr>
+          <w:rFonts w:ascii="Consolas" w:hAnsi="Consolas"/>
+          <w:color w:val="D4D4D4"/>
+          <w:sz w:val="21"/>
+          <w:szCs w:val="21"/>
+        </w:rPr>
+        <w:t xml:space="preserve"> </w:t>
+      </w:r>
+      <w:proofErr w:type="spellStart"/>
+      <w:r>
+        <w:rPr>
+          <w:rFonts w:ascii="Consolas" w:hAnsi="Consolas"/>
+          <w:color w:val="D4D4D4"/>
+          <w:sz w:val="21"/>
+          <w:szCs w:val="21"/>
+        </w:rPr>
+        <w:t>nombre_paciente</w:t>
+      </w:r>
+      <w:proofErr w:type="spellEnd"/>
+      <w:r>
+        <w:rPr>
+          <w:rFonts w:ascii="Consolas" w:hAnsi="Consolas"/>
+          <w:color w:val="D4D4D4"/>
+          <w:sz w:val="21"/>
+          <w:szCs w:val="21"/>
+        </w:rPr>
+        <w:t xml:space="preserve">, </w:t>
+      </w:r>
+      <w:proofErr w:type="spellStart"/>
+      <w:r>
+        <w:rPr>
+          <w:rFonts w:ascii="Consolas" w:hAnsi="Consolas"/>
+          <w:color w:val="D4D4D4"/>
+          <w:sz w:val="21"/>
+          <w:szCs w:val="21"/>
+        </w:rPr>
+        <w:t>p.apellido</w:t>
+      </w:r>
+      <w:proofErr w:type="spellEnd"/>
+      <w:r>
+        <w:rPr>
+          <w:rFonts w:ascii="Consolas" w:hAnsi="Consolas"/>
+          <w:color w:val="D4D4D4"/>
+          <w:sz w:val="21"/>
+          <w:szCs w:val="21"/>
+        </w:rPr>
+        <w:t xml:space="preserve"> </w:t>
+      </w:r>
+      <w:r>
+        <w:rPr>
+          <w:rFonts w:ascii="Consolas" w:hAnsi="Consolas"/>
+          <w:color w:val="569CD6"/>
+          <w:sz w:val="21"/>
+          <w:szCs w:val="21"/>
+        </w:rPr>
+        <w:t>as</w:t>
+      </w:r>
+      <w:r>
+        <w:rPr>
+          <w:rFonts w:ascii="Consolas" w:hAnsi="Consolas"/>
+          <w:color w:val="D4D4D4"/>
+          <w:sz w:val="21"/>
+          <w:szCs w:val="21"/>
+        </w:rPr>
+        <w:t xml:space="preserve"> </w:t>
+      </w:r>
+      <w:proofErr w:type="spellStart"/>
+      <w:r>
+        <w:rPr>
+          <w:rFonts w:ascii="Consolas" w:hAnsi="Consolas"/>
+          <w:color w:val="D4D4D4"/>
+          <w:sz w:val="21"/>
+          <w:szCs w:val="21"/>
+        </w:rPr>
+        <w:t>apellido_paciente</w:t>
+      </w:r>
+      <w:proofErr w:type="spellEnd"/>
+    </w:p>
+    <w:p>
+      <w:pPr>
+        <w:shd w:val="clear" w:color="auto" w:fill="1E1E1E"/>
+        <w:spacing w:line="285" w:lineRule="atLeast"/>
+        <w:rPr>
+          <w:rFonts w:ascii="Consolas" w:hAnsi="Consolas"/>
+          <w:color w:val="D4D4D4"/>
+          <w:sz w:val="21"/>
+          <w:szCs w:val="21"/>
+        </w:rPr>
+      </w:pPr>
+      <w:r>
+        <w:rPr>
+          <w:rFonts w:ascii="Consolas" w:hAnsi="Consolas"/>
+          <w:color w:val="569CD6"/>
+          <w:sz w:val="21"/>
+          <w:szCs w:val="21"/>
+        </w:rPr>
+        <w:t>FROM</w:t>
+      </w:r>
+      <w:r>
+        <w:rPr>
+          <w:rFonts w:ascii="Consolas" w:hAnsi="Consolas"/>
+          <w:color w:val="D4D4D4"/>
+          <w:sz w:val="21"/>
+          <w:szCs w:val="21"/>
+        </w:rPr>
+        <w:t xml:space="preserve"> procedimiento </w:t>
+      </w:r>
+      <w:proofErr w:type="spellStart"/>
+      <w:r>
+        <w:rPr>
+          <w:rFonts w:ascii="Consolas" w:hAnsi="Consolas"/>
+          <w:color w:val="D4D4D4"/>
+          <w:sz w:val="21"/>
+          <w:szCs w:val="21"/>
+        </w:rPr>
+        <w:t>pr</w:t>
+      </w:r>
+      <w:proofErr w:type="spellEnd"/>
+    </w:p>
+    <w:p>
+      <w:pPr>
+        <w:shd w:val="clear" w:color="auto" w:fill="1E1E1E"/>
+        <w:spacing w:line="285" w:lineRule="atLeast"/>
+        <w:rPr>
+          <w:rFonts w:ascii="Consolas" w:hAnsi="Consolas"/>
+          <w:color w:val="D4D4D4"/>
+          <w:sz w:val="21"/>
+          <w:szCs w:val="21"/>
+        </w:rPr>
+      </w:pPr>
+      <w:r>
+        <w:rPr>
+          <w:rFonts w:ascii="Consolas" w:hAnsi="Consolas"/>
+          <w:color w:val="569CD6"/>
+          <w:sz w:val="21"/>
+          <w:szCs w:val="21"/>
+        </w:rPr>
+        <w:t>INNER JOIN</w:t>
+      </w:r>
+      <w:r>
+        <w:rPr>
+          <w:rFonts w:ascii="Consolas" w:hAnsi="Consolas"/>
+          <w:color w:val="D4D4D4"/>
+          <w:sz w:val="21"/>
+          <w:szCs w:val="21"/>
+        </w:rPr>
+        <w:t xml:space="preserve"> paciente p </w:t>
+      </w:r>
+      <w:r>
+        <w:rPr>
+          <w:rFonts w:ascii="Consolas" w:hAnsi="Consolas"/>
+          <w:color w:val="569CD6"/>
+          <w:sz w:val="21"/>
+          <w:szCs w:val="21"/>
+        </w:rPr>
+        <w:t>ON</w:t>
+      </w:r>
+      <w:r>
+        <w:rPr>
+          <w:rFonts w:ascii="Consolas" w:hAnsi="Consolas"/>
+          <w:color w:val="D4D4D4"/>
+          <w:sz w:val="21"/>
+          <w:szCs w:val="21"/>
+        </w:rPr>
+        <w:t xml:space="preserve"> </w:t>
+      </w:r>
+      <w:proofErr w:type="spellStart"/>
+      <w:proofErr w:type="gramStart"/>
+      <w:r>
+        <w:rPr>
+          <w:rFonts w:ascii="Consolas" w:hAnsi="Consolas"/>
+          <w:color w:val="D4D4D4"/>
+          <w:sz w:val="21"/>
+          <w:szCs w:val="21"/>
+        </w:rPr>
+        <w:t>p.idProcedimiento</w:t>
+      </w:r>
+      <w:proofErr w:type="spellEnd"/>
+      <w:proofErr w:type="gramEnd"/>
+      <w:r>
+        <w:rPr>
+          <w:rFonts w:ascii="Consolas" w:hAnsi="Consolas"/>
+          <w:color w:val="D4D4D4"/>
+          <w:sz w:val="21"/>
+          <w:szCs w:val="21"/>
+        </w:rPr>
+        <w:t xml:space="preserve"> = </w:t>
+      </w:r>
+      <w:proofErr w:type="spellStart"/>
+      <w:r>
+        <w:rPr>
+          <w:rFonts w:ascii="Consolas" w:hAnsi="Consolas"/>
+          <w:color w:val="D4D4D4"/>
+          <w:sz w:val="21"/>
+          <w:szCs w:val="21"/>
+        </w:rPr>
+        <w:t>pr.id</w:t>
+      </w:r>
+      <w:proofErr w:type="spellEnd"/>
+    </w:p>
+    <w:p>
+      <w:pPr>
+        <w:shd w:val="clear" w:color="auto" w:fill="1E1E1E"/>
+        <w:spacing w:line="285" w:lineRule="atLeast"/>
+        <w:rPr>
+          <w:rFonts w:ascii="Consolas" w:hAnsi="Consolas"/>
+          <w:color w:val="D4D4D4"/>
+          <w:sz w:val="21"/>
+          <w:szCs w:val="21"/>
+        </w:rPr>
+      </w:pPr>
+      <w:r>
+        <w:rPr>
+          <w:rFonts w:ascii="Consolas" w:hAnsi="Consolas"/>
+          <w:color w:val="569CD6"/>
+          <w:sz w:val="21"/>
+          <w:szCs w:val="21"/>
+        </w:rPr>
+        <w:t>INNER JOIN</w:t>
+      </w:r>
+      <w:r>
+        <w:rPr>
+          <w:rFonts w:ascii="Consolas" w:hAnsi="Consolas"/>
+          <w:color w:val="D4D4D4"/>
+          <w:sz w:val="21"/>
+          <w:szCs w:val="21"/>
+        </w:rPr>
+        <w:t xml:space="preserve"> </w:t>
+      </w:r>
+      <w:proofErr w:type="spellStart"/>
+      <w:r>
+        <w:rPr>
+          <w:rFonts w:ascii="Consolas" w:hAnsi="Consolas"/>
+          <w:color w:val="D4D4D4"/>
+          <w:sz w:val="21"/>
+          <w:szCs w:val="21"/>
+        </w:rPr>
+        <w:t>procedimientoMedico</w:t>
+      </w:r>
+      <w:proofErr w:type="spellEnd"/>
+      <w:r>
+        <w:rPr>
+          <w:rFonts w:ascii="Consolas" w:hAnsi="Consolas"/>
+          <w:color w:val="D4D4D4"/>
+          <w:sz w:val="21"/>
+          <w:szCs w:val="21"/>
+        </w:rPr>
+        <w:t xml:space="preserve"> pm </w:t>
+      </w:r>
+      <w:r>
+        <w:rPr>
+          <w:rFonts w:ascii="Consolas" w:hAnsi="Consolas"/>
+          <w:color w:val="569CD6"/>
+          <w:sz w:val="21"/>
+          <w:szCs w:val="21"/>
+        </w:rPr>
+        <w:t>ON</w:t>
+      </w:r>
+      <w:r>
+        <w:rPr>
+          <w:rFonts w:ascii="Consolas" w:hAnsi="Consolas"/>
+          <w:color w:val="D4D4D4"/>
+          <w:sz w:val="21"/>
+          <w:szCs w:val="21"/>
+        </w:rPr>
+        <w:t xml:space="preserve"> </w:t>
+      </w:r>
+      <w:proofErr w:type="spellStart"/>
+      <w:proofErr w:type="gramStart"/>
+      <w:r>
+        <w:rPr>
+          <w:rFonts w:ascii="Consolas" w:hAnsi="Consolas"/>
+          <w:color w:val="D4D4D4"/>
+          <w:sz w:val="21"/>
+          <w:szCs w:val="21"/>
+        </w:rPr>
+        <w:t>pm.idProcedimiento</w:t>
+      </w:r>
+      <w:proofErr w:type="spellEnd"/>
+      <w:proofErr w:type="gramEnd"/>
+      <w:r>
+        <w:rPr>
+          <w:rFonts w:ascii="Consolas" w:hAnsi="Consolas"/>
+          <w:color w:val="D4D4D4"/>
+          <w:sz w:val="21"/>
+          <w:szCs w:val="21"/>
+        </w:rPr>
+        <w:t xml:space="preserve"> = </w:t>
+      </w:r>
+      <w:proofErr w:type="spellStart"/>
+      <w:r>
+        <w:rPr>
+          <w:rFonts w:ascii="Consolas" w:hAnsi="Consolas"/>
+          <w:color w:val="D4D4D4"/>
+          <w:sz w:val="21"/>
+          <w:szCs w:val="21"/>
+        </w:rPr>
+        <w:t>pr.id</w:t>
+      </w:r>
+      <w:proofErr w:type="spellEnd"/>
+    </w:p>
+    <w:p>
+      <w:pPr>
+        <w:shd w:val="clear" w:color="auto" w:fill="1E1E1E"/>
+        <w:spacing w:line="285" w:lineRule="atLeast"/>
+        <w:rPr>
+          <w:rFonts w:ascii="Consolas" w:hAnsi="Consolas"/>
+          <w:color w:val="D4D4D4"/>
+          <w:sz w:val="21"/>
+          <w:szCs w:val="21"/>
+        </w:rPr>
+      </w:pPr>
+      <w:r>
+        <w:rPr>
+          <w:rFonts w:ascii="Consolas" w:hAnsi="Consolas"/>
+          <w:color w:val="569CD6"/>
+          <w:sz w:val="21"/>
+          <w:szCs w:val="21"/>
+        </w:rPr>
+        <w:t>INNER JOIN</w:t>
+      </w:r>
+      <w:r>
+        <w:rPr>
+          <w:rFonts w:ascii="Consolas" w:hAnsi="Consolas"/>
+          <w:color w:val="D4D4D4"/>
+          <w:sz w:val="21"/>
+          <w:szCs w:val="21"/>
+        </w:rPr>
+        <w:t xml:space="preserve"> enfermero e </w:t>
+      </w:r>
+      <w:r>
+        <w:rPr>
+          <w:rFonts w:ascii="Consolas" w:hAnsi="Consolas"/>
+          <w:color w:val="569CD6"/>
+          <w:sz w:val="21"/>
+          <w:szCs w:val="21"/>
+        </w:rPr>
+        <w:t>ON</w:t>
+      </w:r>
+      <w:r>
+        <w:rPr>
+          <w:rFonts w:ascii="Consolas" w:hAnsi="Consolas"/>
+          <w:color w:val="D4D4D4"/>
+          <w:sz w:val="21"/>
+          <w:szCs w:val="21"/>
+        </w:rPr>
+        <w:t xml:space="preserve"> </w:t>
+      </w:r>
+      <w:proofErr w:type="spellStart"/>
+      <w:proofErr w:type="gramStart"/>
+      <w:r>
+        <w:rPr>
+          <w:rFonts w:ascii="Consolas" w:hAnsi="Consolas"/>
+          <w:color w:val="D4D4D4"/>
+          <w:sz w:val="21"/>
+          <w:szCs w:val="21"/>
+        </w:rPr>
+        <w:t>e.idMedico</w:t>
+      </w:r>
+      <w:proofErr w:type="spellEnd"/>
+      <w:proofErr w:type="gramEnd"/>
+      <w:r>
+        <w:rPr>
+          <w:rFonts w:ascii="Consolas" w:hAnsi="Consolas"/>
+          <w:color w:val="D4D4D4"/>
+          <w:sz w:val="21"/>
+          <w:szCs w:val="21"/>
+        </w:rPr>
+        <w:t xml:space="preserve"> = </w:t>
+      </w:r>
+      <w:proofErr w:type="spellStart"/>
+      <w:r>
+        <w:rPr>
+          <w:rFonts w:ascii="Consolas" w:hAnsi="Consolas"/>
+          <w:color w:val="D4D4D4"/>
+          <w:sz w:val="21"/>
+          <w:szCs w:val="21"/>
+        </w:rPr>
+        <w:t>pm.idMedico</w:t>
+      </w:r>
+      <w:proofErr w:type="spellEnd"/>
+      <w:r>
+        <w:rPr>
+          <w:rFonts w:ascii="Consolas" w:hAnsi="Consolas"/>
+          <w:color w:val="D4D4D4"/>
+          <w:sz w:val="21"/>
+          <w:szCs w:val="21"/>
+        </w:rPr>
+        <w:t>;</w:t>
+      </w:r>
+    </w:p>
+    <w:p>
+      <w:pPr>
+        <w:shd w:val="clear" w:color="auto" w:fill="1E1E1E"/>
+        <w:spacing w:line="285" w:lineRule="atLeast"/>
+        <w:jc w:val="center"/>
+        <w:rPr>
+          <w:rFonts w:ascii="Consolas" w:hAnsi="Consolas"/>
+          <w:color w:val="D4D4D4"/>
+          <w:sz w:val="21"/>
+          <w:szCs w:val="21"/>
+        </w:rPr>
+      </w:pPr>
+      <w:r>
+        <w:rPr>
+          <w:rFonts w:ascii="Consolas" w:hAnsi="Consolas"/>
+          <w:color w:val="D4D4D4"/>
+          <w:sz w:val="21"/>
+          <w:szCs w:val="21"/>
+        </w:rPr>
+        <w:drawing>
+          <wp:inline distT="0" distB="0" distL="0" distR="0" wp14:anchorId="020B713A" wp14:editId="4EF52DD0">
+            <wp:extent cx="4248743" cy="1105054"/>
+            <wp:effectExtent l="0" t="0" r="0" b="0"/>
+            <wp:docPr id="9" name="Picture 9" descr="Table&#10;&#10;Description automatically generated"/>
+            <wp:cNvGraphicFramePr>
+              <a:graphicFrameLocks xmlns:a="http://schemas.openxmlformats.org/drawingml/2006/main" noChangeAspect="1"/>
+            </wp:cNvGraphicFramePr>
+            <a:graphic xmlns:a="http://schemas.openxmlformats.org/drawingml/2006/main">
+              <a:graphicData uri="http://schemas.openxmlformats.org/drawingml/2006/picture">
+                <pic:pic xmlns:pic="http://schemas.openxmlformats.org/drawingml/2006/picture">
+                  <pic:nvPicPr>
+                    <pic:cNvPr id="9" name="Picture 9" descr="Table&#10;&#10;Description automatically generated"/>
+                    <pic:cNvPicPr/>
+                  </pic:nvPicPr>
+                  <pic:blipFill>
+                    <a:blip r:embed="rId13"/>
+                    <a:stretch>
+                      <a:fillRect/>
+                    </a:stretch>
+                  </pic:blipFill>
+                  <pic:spPr>
+                    <a:xfrm>
+                      <a:off x="0" y="0"/>
+                      <a:ext cx="4248743" cy="1105054"/>
+                    </a:xfrm>
+                    <a:prstGeom prst="rect">
+                      <a:avLst/>
+                    </a:prstGeom>
+                  </pic:spPr>
+                </pic:pic>
+              </a:graphicData>
+            </a:graphic>
+          </wp:inline>
+        </w:drawing>
       </w:r>
     </w:p>
     <w:p/>

</xml_diff>

<commit_message>
SP para la busqueda y eliminación de clientes en la tabla cliente
</commit_message>
<xml_diff>
--- a/Documentacion Taller 5.docx
+++ b/Documentacion Taller 5.docx
@@ -21383,7 +21383,940 @@
     </w:p>
     <w:p>
       <w:pPr>
+        <w:pStyle w:val="Heading3"/>
+        <w:rPr>
+          <w:shd w:val="clear" w:color="auto" w:fill="FFFFFF"/>
+        </w:rPr>
+      </w:pPr>
+      <w:r>
+        <w:rPr>
+          <w:shd w:val="clear" w:color="auto" w:fill="FFFFFF"/>
+        </w:rPr>
+        <w:t xml:space="preserve">Procedimiento para </w:t>
+      </w:r>
+      <w:r>
+        <w:rPr>
+          <w:shd w:val="clear" w:color="auto" w:fill="FFFFFF"/>
+        </w:rPr>
+        <w:t>consultar clientes</w:t>
+      </w:r>
+    </w:p>
+    <w:p/>
+    <w:p>
+      <w:pPr>
+        <w:shd w:val="clear" w:color="auto" w:fill="1E1E1E"/>
+        <w:spacing w:line="285" w:lineRule="atLeast"/>
+        <w:rPr>
+          <w:rFonts w:ascii="Consolas" w:hAnsi="Consolas"/>
+          <w:color w:val="D4D4D4"/>
+          <w:sz w:val="21"/>
+          <w:szCs w:val="21"/>
+        </w:rPr>
+      </w:pPr>
+      <w:r>
+        <w:rPr>
+          <w:rFonts w:ascii="Consolas" w:hAnsi="Consolas"/>
+          <w:color w:val="D4D4D4"/>
+          <w:sz w:val="21"/>
+          <w:szCs w:val="21"/>
+        </w:rPr>
+        <w:t>#sp para consultar clientes</w:t>
+      </w:r>
+    </w:p>
+    <w:p>
+      <w:pPr>
+        <w:shd w:val="clear" w:color="auto" w:fill="1E1E1E"/>
+        <w:spacing w:line="285" w:lineRule="atLeast"/>
+        <w:rPr>
+          <w:rFonts w:ascii="Consolas" w:hAnsi="Consolas"/>
+          <w:color w:val="D4D4D4"/>
+          <w:sz w:val="21"/>
+          <w:szCs w:val="21"/>
+        </w:rPr>
+      </w:pPr>
+      <w:r>
+        <w:rPr>
+          <w:rFonts w:ascii="Consolas" w:hAnsi="Consolas"/>
+          <w:color w:val="D4D4D4"/>
+          <w:sz w:val="21"/>
+          <w:szCs w:val="21"/>
+        </w:rPr>
+        <w:t>DELIMITER //</w:t>
+      </w:r>
+    </w:p>
+    <w:p>
+      <w:pPr>
+        <w:shd w:val="clear" w:color="auto" w:fill="1E1E1E"/>
+        <w:spacing w:line="285" w:lineRule="atLeast"/>
+        <w:rPr>
+          <w:rFonts w:ascii="Consolas" w:hAnsi="Consolas"/>
+          <w:color w:val="D4D4D4"/>
+          <w:sz w:val="21"/>
+          <w:szCs w:val="21"/>
+          <w:lang w:val="en-US"/>
+        </w:rPr>
+      </w:pPr>
+      <w:r>
+        <w:rPr>
+          <w:rFonts w:ascii="Consolas" w:hAnsi="Consolas"/>
+          <w:color w:val="569CD6"/>
+          <w:sz w:val="21"/>
+          <w:szCs w:val="21"/>
+          <w:lang w:val="en-US"/>
+        </w:rPr>
+        <w:t>CREATE</w:t>
+      </w:r>
+      <w:r>
+        <w:rPr>
+          <w:rFonts w:ascii="Consolas" w:hAnsi="Consolas"/>
+          <w:color w:val="D4D4D4"/>
+          <w:sz w:val="21"/>
+          <w:szCs w:val="21"/>
+          <w:lang w:val="en-US"/>
+        </w:rPr>
+        <w:t xml:space="preserve"> </w:t>
+      </w:r>
+      <w:r>
+        <w:rPr>
+          <w:rFonts w:ascii="Consolas" w:hAnsi="Consolas"/>
+          <w:color w:val="569CD6"/>
+          <w:sz w:val="21"/>
+          <w:szCs w:val="21"/>
+          <w:lang w:val="en-US"/>
+        </w:rPr>
+        <w:t>PROCEDURE</w:t>
+      </w:r>
+      <w:r>
+        <w:rPr>
+          <w:rFonts w:ascii="Consolas" w:hAnsi="Consolas"/>
+          <w:color w:val="D4D4D4"/>
+          <w:sz w:val="21"/>
+          <w:szCs w:val="21"/>
+          <w:lang w:val="en-US"/>
+        </w:rPr>
+        <w:t xml:space="preserve"> sp_consultar_cliente (</w:t>
+      </w:r>
+    </w:p>
+    <w:p>
+      <w:pPr>
+        <w:shd w:val="clear" w:color="auto" w:fill="1E1E1E"/>
+        <w:spacing w:line="285" w:lineRule="atLeast"/>
+        <w:rPr>
+          <w:rFonts w:ascii="Consolas" w:hAnsi="Consolas"/>
+          <w:color w:val="D4D4D4"/>
+          <w:sz w:val="21"/>
+          <w:szCs w:val="21"/>
+          <w:lang w:val="en-US"/>
+        </w:rPr>
+      </w:pPr>
+      <w:r>
+        <w:rPr>
+          <w:rFonts w:ascii="Consolas" w:hAnsi="Consolas"/>
+          <w:color w:val="D4D4D4"/>
+          <w:sz w:val="21"/>
+          <w:szCs w:val="21"/>
+          <w:lang w:val="en-US"/>
+        </w:rPr>
+        <w:t xml:space="preserve">    </w:t>
+      </w:r>
+      <w:r>
+        <w:rPr>
+          <w:rFonts w:ascii="Consolas" w:hAnsi="Consolas"/>
+          <w:color w:val="569CD6"/>
+          <w:sz w:val="21"/>
+          <w:szCs w:val="21"/>
+          <w:lang w:val="en-US"/>
+        </w:rPr>
+        <w:t>IN</w:t>
+      </w:r>
+      <w:r>
+        <w:rPr>
+          <w:rFonts w:ascii="Consolas" w:hAnsi="Consolas"/>
+          <w:color w:val="D4D4D4"/>
+          <w:sz w:val="21"/>
+          <w:szCs w:val="21"/>
+          <w:lang w:val="en-US"/>
+        </w:rPr>
+        <w:t xml:space="preserve"> cedula_param </w:t>
+      </w:r>
+      <w:r>
+        <w:rPr>
+          <w:rFonts w:ascii="Consolas" w:hAnsi="Consolas"/>
+          <w:color w:val="569CD6"/>
+          <w:sz w:val="21"/>
+          <w:szCs w:val="21"/>
+          <w:lang w:val="en-US"/>
+        </w:rPr>
+        <w:t>VARCHAR</w:t>
+      </w:r>
+      <w:r>
+        <w:rPr>
+          <w:rFonts w:ascii="Consolas" w:hAnsi="Consolas"/>
+          <w:color w:val="D4D4D4"/>
+          <w:sz w:val="21"/>
+          <w:szCs w:val="21"/>
+          <w:lang w:val="en-US"/>
+        </w:rPr>
+        <w:t>(</w:t>
+      </w:r>
+      <w:r>
+        <w:rPr>
+          <w:rFonts w:ascii="Consolas" w:hAnsi="Consolas"/>
+          <w:color w:val="B5CEA8"/>
+          <w:sz w:val="21"/>
+          <w:szCs w:val="21"/>
+          <w:lang w:val="en-US"/>
+        </w:rPr>
+        <w:t>10</w:t>
+      </w:r>
+      <w:r>
+        <w:rPr>
+          <w:rFonts w:ascii="Consolas" w:hAnsi="Consolas"/>
+          <w:color w:val="D4D4D4"/>
+          <w:sz w:val="21"/>
+          <w:szCs w:val="21"/>
+          <w:lang w:val="en-US"/>
+        </w:rPr>
+        <w:t>)</w:t>
+      </w:r>
+    </w:p>
+    <w:p>
+      <w:pPr>
+        <w:shd w:val="clear" w:color="auto" w:fill="1E1E1E"/>
+        <w:spacing w:line="285" w:lineRule="atLeast"/>
+        <w:rPr>
+          <w:rFonts w:ascii="Consolas" w:hAnsi="Consolas"/>
+          <w:color w:val="D4D4D4"/>
+          <w:sz w:val="21"/>
+          <w:szCs w:val="21"/>
+          <w:lang w:val="en-US"/>
+        </w:rPr>
+      </w:pPr>
+      <w:r>
+        <w:rPr>
+          <w:rFonts w:ascii="Consolas" w:hAnsi="Consolas"/>
+          <w:color w:val="D4D4D4"/>
+          <w:sz w:val="21"/>
+          <w:szCs w:val="21"/>
+          <w:lang w:val="en-US"/>
+        </w:rPr>
+        <w:t>)</w:t>
+      </w:r>
+    </w:p>
+    <w:p>
+      <w:pPr>
+        <w:shd w:val="clear" w:color="auto" w:fill="1E1E1E"/>
+        <w:spacing w:line="285" w:lineRule="atLeast"/>
+        <w:rPr>
+          <w:rFonts w:ascii="Consolas" w:hAnsi="Consolas"/>
+          <w:color w:val="D4D4D4"/>
+          <w:sz w:val="21"/>
+          <w:szCs w:val="21"/>
+          <w:lang w:val="en-US"/>
+        </w:rPr>
+      </w:pPr>
+      <w:r>
+        <w:rPr>
+          <w:rFonts w:ascii="Consolas" w:hAnsi="Consolas"/>
+          <w:color w:val="569CD6"/>
+          <w:sz w:val="21"/>
+          <w:szCs w:val="21"/>
+          <w:lang w:val="en-US"/>
+        </w:rPr>
+        <w:t>BEGIN</w:t>
+      </w:r>
+    </w:p>
+    <w:p>
+      <w:pPr>
+        <w:shd w:val="clear" w:color="auto" w:fill="1E1E1E"/>
+        <w:spacing w:line="285" w:lineRule="atLeast"/>
+        <w:rPr>
+          <w:rFonts w:ascii="Consolas" w:hAnsi="Consolas"/>
+          <w:color w:val="D4D4D4"/>
+          <w:sz w:val="21"/>
+          <w:szCs w:val="21"/>
+          <w:lang w:val="en-US"/>
+        </w:rPr>
+      </w:pPr>
+      <w:r>
+        <w:rPr>
+          <w:rFonts w:ascii="Consolas" w:hAnsi="Consolas"/>
+          <w:color w:val="D4D4D4"/>
+          <w:sz w:val="21"/>
+          <w:szCs w:val="21"/>
+          <w:lang w:val="en-US"/>
+        </w:rPr>
+        <w:t xml:space="preserve">    </w:t>
+      </w:r>
+      <w:r>
+        <w:rPr>
+          <w:rFonts w:ascii="Consolas" w:hAnsi="Consolas"/>
+          <w:color w:val="569CD6"/>
+          <w:sz w:val="21"/>
+          <w:szCs w:val="21"/>
+          <w:lang w:val="en-US"/>
+        </w:rPr>
+        <w:t>SELECT</w:t>
+      </w:r>
+      <w:r>
+        <w:rPr>
+          <w:rFonts w:ascii="Consolas" w:hAnsi="Consolas"/>
+          <w:color w:val="D4D4D4"/>
+          <w:sz w:val="21"/>
+          <w:szCs w:val="21"/>
+          <w:lang w:val="en-US"/>
+        </w:rPr>
+        <w:t xml:space="preserve"> * </w:t>
+      </w:r>
+      <w:r>
+        <w:rPr>
+          <w:rFonts w:ascii="Consolas" w:hAnsi="Consolas"/>
+          <w:color w:val="569CD6"/>
+          <w:sz w:val="21"/>
+          <w:szCs w:val="21"/>
+          <w:lang w:val="en-US"/>
+        </w:rPr>
+        <w:t>FROM</w:t>
+      </w:r>
+      <w:r>
+        <w:rPr>
+          <w:rFonts w:ascii="Consolas" w:hAnsi="Consolas"/>
+          <w:color w:val="D4D4D4"/>
+          <w:sz w:val="21"/>
+          <w:szCs w:val="21"/>
+          <w:lang w:val="en-US"/>
+        </w:rPr>
+        <w:t xml:space="preserve"> cliente </w:t>
+      </w:r>
+      <w:r>
+        <w:rPr>
+          <w:rFonts w:ascii="Consolas" w:hAnsi="Consolas"/>
+          <w:color w:val="569CD6"/>
+          <w:sz w:val="21"/>
+          <w:szCs w:val="21"/>
+          <w:lang w:val="en-US"/>
+        </w:rPr>
+        <w:t>WHERE</w:t>
+      </w:r>
+      <w:r>
+        <w:rPr>
+          <w:rFonts w:ascii="Consolas" w:hAnsi="Consolas"/>
+          <w:color w:val="D4D4D4"/>
+          <w:sz w:val="21"/>
+          <w:szCs w:val="21"/>
+          <w:lang w:val="en-US"/>
+        </w:rPr>
+        <w:t xml:space="preserve"> cedula = cedula_param;</w:t>
+      </w:r>
+    </w:p>
+    <w:p>
+      <w:pPr>
+        <w:shd w:val="clear" w:color="auto" w:fill="1E1E1E"/>
+        <w:spacing w:line="285" w:lineRule="atLeast"/>
+        <w:rPr>
+          <w:rFonts w:ascii="Consolas" w:hAnsi="Consolas"/>
+          <w:color w:val="D4D4D4"/>
+          <w:sz w:val="21"/>
+          <w:szCs w:val="21"/>
+          <w:lang w:val="en-US"/>
+        </w:rPr>
+      </w:pPr>
+      <w:r>
+        <w:rPr>
+          <w:rFonts w:ascii="Consolas" w:hAnsi="Consolas"/>
+          <w:color w:val="569CD6"/>
+          <w:sz w:val="21"/>
+          <w:szCs w:val="21"/>
+          <w:lang w:val="en-US"/>
+        </w:rPr>
+        <w:t>END</w:t>
+      </w:r>
+      <w:r>
+        <w:rPr>
+          <w:rFonts w:ascii="Consolas" w:hAnsi="Consolas"/>
+          <w:color w:val="D4D4D4"/>
+          <w:sz w:val="21"/>
+          <w:szCs w:val="21"/>
+          <w:lang w:val="en-US"/>
+        </w:rPr>
+        <w:t>//</w:t>
+      </w:r>
+    </w:p>
+    <w:p>
+      <w:pPr>
+        <w:shd w:val="clear" w:color="auto" w:fill="1E1E1E"/>
+        <w:spacing w:line="285" w:lineRule="atLeast"/>
+        <w:rPr>
+          <w:rFonts w:ascii="Consolas" w:hAnsi="Consolas"/>
+          <w:color w:val="D4D4D4"/>
+          <w:sz w:val="21"/>
+          <w:szCs w:val="21"/>
+          <w:lang w:val="en-US"/>
+        </w:rPr>
+      </w:pPr>
+      <w:r>
+        <w:rPr>
+          <w:rFonts w:ascii="Consolas" w:hAnsi="Consolas"/>
+          <w:color w:val="D4D4D4"/>
+          <w:sz w:val="21"/>
+          <w:szCs w:val="21"/>
+          <w:lang w:val="en-US"/>
+        </w:rPr>
+        <w:t>DELIMITER ;</w:t>
+      </w:r>
+    </w:p>
+    <w:p>
+      <w:pPr>
+        <w:shd w:val="clear" w:color="auto" w:fill="1E1E1E"/>
+        <w:spacing w:line="285" w:lineRule="atLeast"/>
+        <w:rPr>
+          <w:rFonts w:ascii="Consolas" w:hAnsi="Consolas"/>
+          <w:color w:val="D4D4D4"/>
+          <w:sz w:val="21"/>
+          <w:szCs w:val="21"/>
+          <w:lang w:val="en-US"/>
+        </w:rPr>
+      </w:pPr>
+      <w:r>
+        <w:rPr>
+          <w:rFonts w:ascii="Consolas" w:hAnsi="Consolas"/>
+          <w:color w:val="569CD6"/>
+          <w:sz w:val="21"/>
+          <w:szCs w:val="21"/>
+          <w:lang w:val="en-US"/>
+        </w:rPr>
+        <w:t>CALL</w:t>
+      </w:r>
+      <w:r>
+        <w:rPr>
+          <w:rFonts w:ascii="Consolas" w:hAnsi="Consolas"/>
+          <w:color w:val="D4D4D4"/>
+          <w:sz w:val="21"/>
+          <w:szCs w:val="21"/>
+          <w:lang w:val="en-US"/>
+        </w:rPr>
+        <w:t xml:space="preserve"> sp_consultar_cliente(</w:t>
+      </w:r>
+      <w:r>
+        <w:rPr>
+          <w:rFonts w:ascii="Consolas" w:hAnsi="Consolas"/>
+          <w:color w:val="CE9178"/>
+          <w:sz w:val="21"/>
+          <w:szCs w:val="21"/>
+          <w:lang w:val="en-US"/>
+        </w:rPr>
+        <w:t>'9898011'</w:t>
+      </w:r>
+      <w:r>
+        <w:rPr>
+          <w:rFonts w:ascii="Consolas" w:hAnsi="Consolas"/>
+          <w:color w:val="D4D4D4"/>
+          <w:sz w:val="21"/>
+          <w:szCs w:val="21"/>
+          <w:lang w:val="en-US"/>
+        </w:rPr>
+        <w:t>);</w:t>
+      </w:r>
+    </w:p>
+    <w:p>
+      <w:pPr>
         <w:jc w:val="center"/>
+        <w:rPr>
+          <w:lang w:val="en-US"/>
+        </w:rPr>
+      </w:pPr>
+      <w:r>
+        <w:rPr>
+          <w:lang w:val="en-US"/>
+        </w:rPr>
+        <w:drawing>
+          <wp:inline distT="0" distB="0" distL="0" distR="0" wp14:anchorId="249146E9" wp14:editId="745A2332">
+            <wp:extent cx="1762371" cy="419158"/>
+            <wp:effectExtent l="0" t="0" r="9525" b="0"/>
+            <wp:docPr id="17" name="Picture 17"/>
+            <wp:cNvGraphicFramePr>
+              <a:graphicFrameLocks xmlns:a="http://schemas.openxmlformats.org/drawingml/2006/main" noChangeAspect="1"/>
+            </wp:cNvGraphicFramePr>
+            <a:graphic xmlns:a="http://schemas.openxmlformats.org/drawingml/2006/main">
+              <a:graphicData uri="http://schemas.openxmlformats.org/drawingml/2006/picture">
+                <pic:pic xmlns:pic="http://schemas.openxmlformats.org/drawingml/2006/picture">
+                  <pic:nvPicPr>
+                    <pic:cNvPr id="1" name=""/>
+                    <pic:cNvPicPr/>
+                  </pic:nvPicPr>
+                  <pic:blipFill>
+                    <a:blip r:embed="rId21"/>
+                    <a:stretch>
+                      <a:fillRect/>
+                    </a:stretch>
+                  </pic:blipFill>
+                  <pic:spPr>
+                    <a:xfrm>
+                      <a:off x="0" y="0"/>
+                      <a:ext cx="1762371" cy="419158"/>
+                    </a:xfrm>
+                    <a:prstGeom prst="rect">
+                      <a:avLst/>
+                    </a:prstGeom>
+                  </pic:spPr>
+                </pic:pic>
+              </a:graphicData>
+            </a:graphic>
+          </wp:inline>
+        </w:drawing>
+      </w:r>
+    </w:p>
+    <w:p>
+      <w:pPr>
+        <w:pStyle w:val="Heading3"/>
+        <w:rPr>
+          <w:shd w:val="clear" w:color="auto" w:fill="FFFFFF"/>
+        </w:rPr>
+      </w:pPr>
+      <w:r>
+        <w:rPr>
+          <w:shd w:val="clear" w:color="auto" w:fill="FFFFFF"/>
+        </w:rPr>
+        <w:t xml:space="preserve">Procedimiento para </w:t>
+      </w:r>
+      <w:r>
+        <w:rPr>
+          <w:shd w:val="clear" w:color="auto" w:fill="FFFFFF"/>
+        </w:rPr>
+        <w:t>eliminar clientes por el parámetro cedula.</w:t>
+      </w:r>
+    </w:p>
+    <w:p>
+      <w:pPr>
+        <w:jc w:val="center"/>
+      </w:pPr>
+    </w:p>
+    <w:p>
+      <w:pPr>
+        <w:shd w:val="clear" w:color="auto" w:fill="1E1E1E"/>
+        <w:spacing w:line="285" w:lineRule="atLeast"/>
+        <w:rPr>
+          <w:rFonts w:ascii="Consolas" w:hAnsi="Consolas"/>
+          <w:color w:val="D4D4D4"/>
+          <w:sz w:val="21"/>
+          <w:szCs w:val="21"/>
+        </w:rPr>
+      </w:pPr>
+      <w:r>
+        <w:rPr>
+          <w:rFonts w:ascii="Consolas" w:hAnsi="Consolas"/>
+          <w:color w:val="D4D4D4"/>
+          <w:sz w:val="21"/>
+          <w:szCs w:val="21"/>
+        </w:rPr>
+        <w:t>#sp para eliminar cliente</w:t>
+      </w:r>
+    </w:p>
+    <w:p>
+      <w:pPr>
+        <w:shd w:val="clear" w:color="auto" w:fill="1E1E1E"/>
+        <w:spacing w:line="285" w:lineRule="atLeast"/>
+        <w:rPr>
+          <w:rFonts w:ascii="Consolas" w:hAnsi="Consolas"/>
+          <w:color w:val="D4D4D4"/>
+          <w:sz w:val="21"/>
+          <w:szCs w:val="21"/>
+        </w:rPr>
+      </w:pPr>
+    </w:p>
+    <w:p>
+      <w:pPr>
+        <w:shd w:val="clear" w:color="auto" w:fill="1E1E1E"/>
+        <w:spacing w:line="285" w:lineRule="atLeast"/>
+        <w:rPr>
+          <w:rFonts w:ascii="Consolas" w:hAnsi="Consolas"/>
+          <w:color w:val="D4D4D4"/>
+          <w:sz w:val="21"/>
+          <w:szCs w:val="21"/>
+        </w:rPr>
+      </w:pPr>
+      <w:r>
+        <w:rPr>
+          <w:rFonts w:ascii="Consolas" w:hAnsi="Consolas"/>
+          <w:color w:val="D4D4D4"/>
+          <w:sz w:val="21"/>
+          <w:szCs w:val="21"/>
+        </w:rPr>
+        <w:lastRenderedPageBreak/>
+        <w:t>DELIMITER //</w:t>
+      </w:r>
+    </w:p>
+    <w:p>
+      <w:pPr>
+        <w:shd w:val="clear" w:color="auto" w:fill="1E1E1E"/>
+        <w:spacing w:line="285" w:lineRule="atLeast"/>
+        <w:rPr>
+          <w:rFonts w:ascii="Consolas" w:hAnsi="Consolas"/>
+          <w:color w:val="D4D4D4"/>
+          <w:sz w:val="21"/>
+          <w:szCs w:val="21"/>
+        </w:rPr>
+      </w:pPr>
+      <w:r>
+        <w:rPr>
+          <w:rFonts w:ascii="Consolas" w:hAnsi="Consolas"/>
+          <w:color w:val="569CD6"/>
+          <w:sz w:val="21"/>
+          <w:szCs w:val="21"/>
+        </w:rPr>
+        <w:t>CREATE</w:t>
+      </w:r>
+      <w:r>
+        <w:rPr>
+          <w:rFonts w:ascii="Consolas" w:hAnsi="Consolas"/>
+          <w:color w:val="D4D4D4"/>
+          <w:sz w:val="21"/>
+          <w:szCs w:val="21"/>
+        </w:rPr>
+        <w:t xml:space="preserve"> </w:t>
+      </w:r>
+      <w:r>
+        <w:rPr>
+          <w:rFonts w:ascii="Consolas" w:hAnsi="Consolas"/>
+          <w:color w:val="569CD6"/>
+          <w:sz w:val="21"/>
+          <w:szCs w:val="21"/>
+        </w:rPr>
+        <w:t>PROCEDURE</w:t>
+      </w:r>
+      <w:r>
+        <w:rPr>
+          <w:rFonts w:ascii="Consolas" w:hAnsi="Consolas"/>
+          <w:color w:val="D4D4D4"/>
+          <w:sz w:val="21"/>
+          <w:szCs w:val="21"/>
+        </w:rPr>
+        <w:t xml:space="preserve"> sp_borrar_cliente (</w:t>
+      </w:r>
+    </w:p>
+    <w:p>
+      <w:pPr>
+        <w:shd w:val="clear" w:color="auto" w:fill="1E1E1E"/>
+        <w:spacing w:line="285" w:lineRule="atLeast"/>
+        <w:rPr>
+          <w:rFonts w:ascii="Consolas" w:hAnsi="Consolas"/>
+          <w:color w:val="D4D4D4"/>
+          <w:sz w:val="21"/>
+          <w:szCs w:val="21"/>
+        </w:rPr>
+      </w:pPr>
+      <w:r>
+        <w:rPr>
+          <w:rFonts w:ascii="Consolas" w:hAnsi="Consolas"/>
+          <w:color w:val="D4D4D4"/>
+          <w:sz w:val="21"/>
+          <w:szCs w:val="21"/>
+        </w:rPr>
+        <w:t xml:space="preserve">    </w:t>
+      </w:r>
+      <w:r>
+        <w:rPr>
+          <w:rFonts w:ascii="Consolas" w:hAnsi="Consolas"/>
+          <w:color w:val="569CD6"/>
+          <w:sz w:val="21"/>
+          <w:szCs w:val="21"/>
+        </w:rPr>
+        <w:t>IN</w:t>
+      </w:r>
+      <w:r>
+        <w:rPr>
+          <w:rFonts w:ascii="Consolas" w:hAnsi="Consolas"/>
+          <w:color w:val="D4D4D4"/>
+          <w:sz w:val="21"/>
+          <w:szCs w:val="21"/>
+        </w:rPr>
+        <w:t xml:space="preserve"> cedula_param </w:t>
+      </w:r>
+      <w:r>
+        <w:rPr>
+          <w:rFonts w:ascii="Consolas" w:hAnsi="Consolas"/>
+          <w:color w:val="569CD6"/>
+          <w:sz w:val="21"/>
+          <w:szCs w:val="21"/>
+        </w:rPr>
+        <w:t>VARCHAR</w:t>
+      </w:r>
+      <w:r>
+        <w:rPr>
+          <w:rFonts w:ascii="Consolas" w:hAnsi="Consolas"/>
+          <w:color w:val="D4D4D4"/>
+          <w:sz w:val="21"/>
+          <w:szCs w:val="21"/>
+        </w:rPr>
+        <w:t>(</w:t>
+      </w:r>
+      <w:r>
+        <w:rPr>
+          <w:rFonts w:ascii="Consolas" w:hAnsi="Consolas"/>
+          <w:color w:val="B5CEA8"/>
+          <w:sz w:val="21"/>
+          <w:szCs w:val="21"/>
+        </w:rPr>
+        <w:t>10</w:t>
+      </w:r>
+      <w:r>
+        <w:rPr>
+          <w:rFonts w:ascii="Consolas" w:hAnsi="Consolas"/>
+          <w:color w:val="D4D4D4"/>
+          <w:sz w:val="21"/>
+          <w:szCs w:val="21"/>
+        </w:rPr>
+        <w:t>)</w:t>
+      </w:r>
+    </w:p>
+    <w:p>
+      <w:pPr>
+        <w:shd w:val="clear" w:color="auto" w:fill="1E1E1E"/>
+        <w:spacing w:line="285" w:lineRule="atLeast"/>
+        <w:rPr>
+          <w:rFonts w:ascii="Consolas" w:hAnsi="Consolas"/>
+          <w:color w:val="D4D4D4"/>
+          <w:sz w:val="21"/>
+          <w:szCs w:val="21"/>
+          <w:lang w:val="en-US"/>
+        </w:rPr>
+      </w:pPr>
+      <w:r>
+        <w:rPr>
+          <w:rFonts w:ascii="Consolas" w:hAnsi="Consolas"/>
+          <w:color w:val="D4D4D4"/>
+          <w:sz w:val="21"/>
+          <w:szCs w:val="21"/>
+          <w:lang w:val="en-US"/>
+        </w:rPr>
+        <w:t>)</w:t>
+      </w:r>
+    </w:p>
+    <w:p>
+      <w:pPr>
+        <w:shd w:val="clear" w:color="auto" w:fill="1E1E1E"/>
+        <w:spacing w:line="285" w:lineRule="atLeast"/>
+        <w:rPr>
+          <w:rFonts w:ascii="Consolas" w:hAnsi="Consolas"/>
+          <w:color w:val="D4D4D4"/>
+          <w:sz w:val="21"/>
+          <w:szCs w:val="21"/>
+          <w:lang w:val="en-US"/>
+        </w:rPr>
+      </w:pPr>
+      <w:r>
+        <w:rPr>
+          <w:rFonts w:ascii="Consolas" w:hAnsi="Consolas"/>
+          <w:color w:val="569CD6"/>
+          <w:sz w:val="21"/>
+          <w:szCs w:val="21"/>
+          <w:lang w:val="en-US"/>
+        </w:rPr>
+        <w:t>BEGIN</w:t>
+      </w:r>
+    </w:p>
+    <w:p>
+      <w:pPr>
+        <w:shd w:val="clear" w:color="auto" w:fill="1E1E1E"/>
+        <w:spacing w:line="285" w:lineRule="atLeast"/>
+        <w:rPr>
+          <w:rFonts w:ascii="Consolas" w:hAnsi="Consolas"/>
+          <w:color w:val="D4D4D4"/>
+          <w:sz w:val="21"/>
+          <w:szCs w:val="21"/>
+          <w:lang w:val="en-US"/>
+        </w:rPr>
+      </w:pPr>
+      <w:r>
+        <w:rPr>
+          <w:rFonts w:ascii="Consolas" w:hAnsi="Consolas"/>
+          <w:color w:val="D4D4D4"/>
+          <w:sz w:val="21"/>
+          <w:szCs w:val="21"/>
+          <w:lang w:val="en-US"/>
+        </w:rPr>
+        <w:t xml:space="preserve">    </w:t>
+      </w:r>
+      <w:r>
+        <w:rPr>
+          <w:rFonts w:ascii="Consolas" w:hAnsi="Consolas"/>
+          <w:color w:val="569CD6"/>
+          <w:sz w:val="21"/>
+          <w:szCs w:val="21"/>
+          <w:lang w:val="en-US"/>
+        </w:rPr>
+        <w:t>DELETE</w:t>
+      </w:r>
+      <w:r>
+        <w:rPr>
+          <w:rFonts w:ascii="Consolas" w:hAnsi="Consolas"/>
+          <w:color w:val="D4D4D4"/>
+          <w:sz w:val="21"/>
+          <w:szCs w:val="21"/>
+          <w:lang w:val="en-US"/>
+        </w:rPr>
+        <w:t xml:space="preserve"> </w:t>
+      </w:r>
+      <w:r>
+        <w:rPr>
+          <w:rFonts w:ascii="Consolas" w:hAnsi="Consolas"/>
+          <w:color w:val="569CD6"/>
+          <w:sz w:val="21"/>
+          <w:szCs w:val="21"/>
+          <w:lang w:val="en-US"/>
+        </w:rPr>
+        <w:t>FROM</w:t>
+      </w:r>
+      <w:r>
+        <w:rPr>
+          <w:rFonts w:ascii="Consolas" w:hAnsi="Consolas"/>
+          <w:color w:val="D4D4D4"/>
+          <w:sz w:val="21"/>
+          <w:szCs w:val="21"/>
+          <w:lang w:val="en-US"/>
+        </w:rPr>
+        <w:t xml:space="preserve"> cliente </w:t>
+      </w:r>
+      <w:r>
+        <w:rPr>
+          <w:rFonts w:ascii="Consolas" w:hAnsi="Consolas"/>
+          <w:color w:val="569CD6"/>
+          <w:sz w:val="21"/>
+          <w:szCs w:val="21"/>
+          <w:lang w:val="en-US"/>
+        </w:rPr>
+        <w:t>WHERE</w:t>
+      </w:r>
+      <w:r>
+        <w:rPr>
+          <w:rFonts w:ascii="Consolas" w:hAnsi="Consolas"/>
+          <w:color w:val="D4D4D4"/>
+          <w:sz w:val="21"/>
+          <w:szCs w:val="21"/>
+          <w:lang w:val="en-US"/>
+        </w:rPr>
+        <w:t xml:space="preserve"> cedula = cedula_param;</w:t>
+      </w:r>
+    </w:p>
+    <w:p>
+      <w:pPr>
+        <w:shd w:val="clear" w:color="auto" w:fill="1E1E1E"/>
+        <w:spacing w:line="285" w:lineRule="atLeast"/>
+        <w:rPr>
+          <w:rFonts w:ascii="Consolas" w:hAnsi="Consolas"/>
+          <w:color w:val="D4D4D4"/>
+          <w:sz w:val="21"/>
+          <w:szCs w:val="21"/>
+          <w:lang w:val="en-US"/>
+        </w:rPr>
+      </w:pPr>
+      <w:r>
+        <w:rPr>
+          <w:rFonts w:ascii="Consolas" w:hAnsi="Consolas"/>
+          <w:color w:val="569CD6"/>
+          <w:sz w:val="21"/>
+          <w:szCs w:val="21"/>
+          <w:lang w:val="en-US"/>
+        </w:rPr>
+        <w:t>END</w:t>
+      </w:r>
+      <w:r>
+        <w:rPr>
+          <w:rFonts w:ascii="Consolas" w:hAnsi="Consolas"/>
+          <w:color w:val="D4D4D4"/>
+          <w:sz w:val="21"/>
+          <w:szCs w:val="21"/>
+          <w:lang w:val="en-US"/>
+        </w:rPr>
+        <w:t>//</w:t>
+      </w:r>
+    </w:p>
+    <w:p>
+      <w:pPr>
+        <w:shd w:val="clear" w:color="auto" w:fill="1E1E1E"/>
+        <w:spacing w:line="285" w:lineRule="atLeast"/>
+        <w:rPr>
+          <w:rFonts w:ascii="Consolas" w:hAnsi="Consolas"/>
+          <w:color w:val="D4D4D4"/>
+          <w:sz w:val="21"/>
+          <w:szCs w:val="21"/>
+          <w:lang w:val="en-US"/>
+        </w:rPr>
+      </w:pPr>
+      <w:r>
+        <w:rPr>
+          <w:rFonts w:ascii="Consolas" w:hAnsi="Consolas"/>
+          <w:color w:val="D4D4D4"/>
+          <w:sz w:val="21"/>
+          <w:szCs w:val="21"/>
+          <w:lang w:val="en-US"/>
+        </w:rPr>
+        <w:t>DELIMITER ;</w:t>
+      </w:r>
+    </w:p>
+    <w:p>
+      <w:pPr>
+        <w:shd w:val="clear" w:color="auto" w:fill="1E1E1E"/>
+        <w:spacing w:line="285" w:lineRule="atLeast"/>
+        <w:rPr>
+          <w:rFonts w:ascii="Consolas" w:hAnsi="Consolas"/>
+          <w:color w:val="D4D4D4"/>
+          <w:sz w:val="21"/>
+          <w:szCs w:val="21"/>
+          <w:lang w:val="en-US"/>
+        </w:rPr>
+      </w:pPr>
+      <w:r>
+        <w:rPr>
+          <w:rFonts w:ascii="Consolas" w:hAnsi="Consolas"/>
+          <w:color w:val="569CD6"/>
+          <w:sz w:val="21"/>
+          <w:szCs w:val="21"/>
+          <w:lang w:val="en-US"/>
+        </w:rPr>
+        <w:t>CALL</w:t>
+      </w:r>
+      <w:r>
+        <w:rPr>
+          <w:rFonts w:ascii="Consolas" w:hAnsi="Consolas"/>
+          <w:color w:val="D4D4D4"/>
+          <w:sz w:val="21"/>
+          <w:szCs w:val="21"/>
+          <w:lang w:val="en-US"/>
+        </w:rPr>
+        <w:t xml:space="preserve"> sp_borrar_cliente(</w:t>
+      </w:r>
+      <w:r>
+        <w:rPr>
+          <w:rFonts w:ascii="Consolas" w:hAnsi="Consolas"/>
+          <w:color w:val="CE9178"/>
+          <w:sz w:val="21"/>
+          <w:szCs w:val="21"/>
+          <w:lang w:val="en-US"/>
+        </w:rPr>
+        <w:t>'9898011'</w:t>
+      </w:r>
+      <w:r>
+        <w:rPr>
+          <w:rFonts w:ascii="Consolas" w:hAnsi="Consolas"/>
+          <w:color w:val="D4D4D4"/>
+          <w:sz w:val="21"/>
+          <w:szCs w:val="21"/>
+          <w:lang w:val="en-US"/>
+        </w:rPr>
+        <w:t>);</w:t>
+      </w:r>
+    </w:p>
+    <w:p>
+      <w:pPr>
+        <w:jc w:val="center"/>
+        <w:rPr>
+          <w:lang w:val="en-US"/>
+        </w:rPr>
+      </w:pPr>
+    </w:p>
+    <w:p>
+      <w:pPr>
         <w:rPr>
           <w:lang w:val="en-US"/>
         </w:rPr>

</xml_diff>

<commit_message>
Se crearon sentencias SQL para trigger que que lleven el control al isertar y eliminar un registro de la tabla cliente.
</commit_message>
<xml_diff>
--- a/Documentacion Taller 5.docx
+++ b/Documentacion Taller 5.docx
@@ -28671,8 +28671,1603 @@
     </w:p>
     <w:p>
       <w:pPr>
-        <w:rPr>
-          <w:lang w:val="en-US"/>
+        <w:pStyle w:val="Heading3"/>
+        <w:rPr>
+          <w:rFonts w:ascii="Segoe UI" w:hAnsi="Segoe UI" w:cs="Segoe UI"/>
+          <w:color w:val="24292F"/>
+          <w:shd w:val="clear" w:color="auto" w:fill="FFFFFF"/>
+        </w:rPr>
+      </w:pPr>
+      <w:r>
+        <w:t xml:space="preserve">Sentencias </w:t>
+      </w:r>
+      <w:proofErr w:type="spellStart"/>
+      <w:r>
+        <w:t>sql</w:t>
+      </w:r>
+      <w:proofErr w:type="spellEnd"/>
+      <w:r>
+        <w:t xml:space="preserve"> para crear table </w:t>
+      </w:r>
+      <w:proofErr w:type="spellStart"/>
+      <w:r>
+        <w:rPr>
+          <w:rFonts w:ascii="Segoe UI" w:hAnsi="Segoe UI" w:cs="Segoe UI"/>
+          <w:color w:val="24292F"/>
+          <w:shd w:val="clear" w:color="auto" w:fill="FFFFFF"/>
+        </w:rPr>
+        <w:t>control_de_cambios_librería</w:t>
+      </w:r>
+      <w:proofErr w:type="spellEnd"/>
+    </w:p>
+    <w:p>
+      <w:pPr>
+        <w:shd w:val="clear" w:color="auto" w:fill="1E1E1E"/>
+        <w:spacing w:line="285" w:lineRule="atLeast"/>
+        <w:rPr>
+          <w:rFonts w:ascii="Consolas" w:hAnsi="Consolas"/>
+          <w:color w:val="D4D4D4"/>
+          <w:sz w:val="21"/>
+          <w:szCs w:val="21"/>
+        </w:rPr>
+      </w:pPr>
+      <w:r>
+        <w:rPr>
+          <w:rFonts w:ascii="Consolas" w:hAnsi="Consolas"/>
+          <w:color w:val="D4D4D4"/>
+          <w:sz w:val="21"/>
+          <w:szCs w:val="21"/>
+        </w:rPr>
+        <w:t xml:space="preserve"># Crear la tabla </w:t>
+      </w:r>
+      <w:proofErr w:type="spellStart"/>
+      <w:r>
+        <w:rPr>
+          <w:rFonts w:ascii="Consolas" w:hAnsi="Consolas"/>
+          <w:color w:val="D4D4D4"/>
+          <w:sz w:val="21"/>
+          <w:szCs w:val="21"/>
+        </w:rPr>
+        <w:t>control_de_cambios_librería</w:t>
+      </w:r>
+      <w:proofErr w:type="spellEnd"/>
+    </w:p>
+    <w:p>
+      <w:pPr>
+        <w:shd w:val="clear" w:color="auto" w:fill="1E1E1E"/>
+        <w:spacing w:line="285" w:lineRule="atLeast"/>
+        <w:rPr>
+          <w:rFonts w:ascii="Consolas" w:hAnsi="Consolas"/>
+          <w:color w:val="D4D4D4"/>
+          <w:sz w:val="21"/>
+          <w:szCs w:val="21"/>
+          <w:lang w:val="en-US"/>
+        </w:rPr>
+      </w:pPr>
+      <w:r>
+        <w:rPr>
+          <w:rFonts w:ascii="Consolas" w:hAnsi="Consolas"/>
+          <w:color w:val="569CD6"/>
+          <w:sz w:val="21"/>
+          <w:szCs w:val="21"/>
+          <w:lang w:val="en-US"/>
+        </w:rPr>
+        <w:t>CREATE</w:t>
+      </w:r>
+      <w:r>
+        <w:rPr>
+          <w:rFonts w:ascii="Consolas" w:hAnsi="Consolas"/>
+          <w:color w:val="D4D4D4"/>
+          <w:sz w:val="21"/>
+          <w:szCs w:val="21"/>
+          <w:lang w:val="en-US"/>
+        </w:rPr>
+        <w:t xml:space="preserve"> </w:t>
+      </w:r>
+      <w:r>
+        <w:rPr>
+          <w:rFonts w:ascii="Consolas" w:hAnsi="Consolas"/>
+          <w:color w:val="569CD6"/>
+          <w:sz w:val="21"/>
+          <w:szCs w:val="21"/>
+          <w:lang w:val="en-US"/>
+        </w:rPr>
+        <w:t>TABLE</w:t>
+      </w:r>
+      <w:r>
+        <w:rPr>
+          <w:rFonts w:ascii="Consolas" w:hAnsi="Consolas"/>
+          <w:color w:val="D4D4D4"/>
+          <w:sz w:val="21"/>
+          <w:szCs w:val="21"/>
+          <w:lang w:val="en-US"/>
+        </w:rPr>
+        <w:t xml:space="preserve"> </w:t>
+      </w:r>
+      <w:r>
+        <w:rPr>
+          <w:rFonts w:ascii="Consolas" w:hAnsi="Consolas"/>
+          <w:color w:val="DCDCAA"/>
+          <w:sz w:val="21"/>
+          <w:szCs w:val="21"/>
+          <w:lang w:val="en-US"/>
+        </w:rPr>
+        <w:t>IF</w:t>
+      </w:r>
+      <w:r>
+        <w:rPr>
+          <w:rFonts w:ascii="Consolas" w:hAnsi="Consolas"/>
+          <w:color w:val="D4D4D4"/>
+          <w:sz w:val="21"/>
+          <w:szCs w:val="21"/>
+          <w:lang w:val="en-US"/>
+        </w:rPr>
+        <w:t xml:space="preserve"> </w:t>
+      </w:r>
+      <w:r>
+        <w:rPr>
+          <w:rFonts w:ascii="Consolas" w:hAnsi="Consolas"/>
+          <w:color w:val="569CD6"/>
+          <w:sz w:val="21"/>
+          <w:szCs w:val="21"/>
+          <w:lang w:val="en-US"/>
+        </w:rPr>
+        <w:t>NOT</w:t>
+      </w:r>
+      <w:r>
+        <w:rPr>
+          <w:rFonts w:ascii="Consolas" w:hAnsi="Consolas"/>
+          <w:color w:val="D4D4D4"/>
+          <w:sz w:val="21"/>
+          <w:szCs w:val="21"/>
+          <w:lang w:val="en-US"/>
+        </w:rPr>
+        <w:t xml:space="preserve"> </w:t>
+      </w:r>
+      <w:r>
+        <w:rPr>
+          <w:rFonts w:ascii="Consolas" w:hAnsi="Consolas"/>
+          <w:color w:val="569CD6"/>
+          <w:sz w:val="21"/>
+          <w:szCs w:val="21"/>
+          <w:lang w:val="en-US"/>
+        </w:rPr>
+        <w:t>EXISTS</w:t>
+      </w:r>
+      <w:r>
+        <w:rPr>
+          <w:rFonts w:ascii="Consolas" w:hAnsi="Consolas"/>
+          <w:color w:val="D4D4D4"/>
+          <w:sz w:val="21"/>
+          <w:szCs w:val="21"/>
+          <w:lang w:val="en-US"/>
+        </w:rPr>
+        <w:t xml:space="preserve"> </w:t>
+      </w:r>
+      <w:proofErr w:type="spellStart"/>
+      <w:r>
+        <w:rPr>
+          <w:rFonts w:ascii="Consolas" w:hAnsi="Consolas"/>
+          <w:color w:val="D4D4D4"/>
+          <w:sz w:val="21"/>
+          <w:szCs w:val="21"/>
+          <w:lang w:val="en-US"/>
+        </w:rPr>
+        <w:t>control_de_cambios_librería</w:t>
+      </w:r>
+      <w:proofErr w:type="spellEnd"/>
+      <w:r>
+        <w:rPr>
+          <w:rFonts w:ascii="Consolas" w:hAnsi="Consolas"/>
+          <w:color w:val="D4D4D4"/>
+          <w:sz w:val="21"/>
+          <w:szCs w:val="21"/>
+          <w:lang w:val="en-US"/>
+        </w:rPr>
+        <w:t xml:space="preserve"> (</w:t>
+      </w:r>
+    </w:p>
+    <w:p>
+      <w:pPr>
+        <w:shd w:val="clear" w:color="auto" w:fill="1E1E1E"/>
+        <w:spacing w:line="285" w:lineRule="atLeast"/>
+        <w:rPr>
+          <w:rFonts w:ascii="Consolas" w:hAnsi="Consolas"/>
+          <w:color w:val="D4D4D4"/>
+          <w:sz w:val="21"/>
+          <w:szCs w:val="21"/>
+          <w:lang w:val="en-US"/>
+        </w:rPr>
+      </w:pPr>
+      <w:r>
+        <w:rPr>
+          <w:rFonts w:ascii="Consolas" w:hAnsi="Consolas"/>
+          <w:color w:val="D4D4D4"/>
+          <w:sz w:val="21"/>
+          <w:szCs w:val="21"/>
+          <w:lang w:val="en-US"/>
+        </w:rPr>
+        <w:t xml:space="preserve">  </w:t>
+      </w:r>
+      <w:proofErr w:type="spellStart"/>
+      <w:r>
+        <w:rPr>
+          <w:rFonts w:ascii="Consolas" w:hAnsi="Consolas"/>
+          <w:color w:val="D4D4D4"/>
+          <w:sz w:val="21"/>
+          <w:szCs w:val="21"/>
+          <w:lang w:val="en-US"/>
+        </w:rPr>
+        <w:t>usuario</w:t>
+      </w:r>
+      <w:proofErr w:type="spellEnd"/>
+      <w:r>
+        <w:rPr>
+          <w:rFonts w:ascii="Consolas" w:hAnsi="Consolas"/>
+          <w:color w:val="D4D4D4"/>
+          <w:sz w:val="21"/>
+          <w:szCs w:val="21"/>
+          <w:lang w:val="en-US"/>
+        </w:rPr>
+        <w:t xml:space="preserve"> </w:t>
+      </w:r>
+      <w:proofErr w:type="gramStart"/>
+      <w:r>
+        <w:rPr>
+          <w:rFonts w:ascii="Consolas" w:hAnsi="Consolas"/>
+          <w:color w:val="569CD6"/>
+          <w:sz w:val="21"/>
+          <w:szCs w:val="21"/>
+          <w:lang w:val="en-US"/>
+        </w:rPr>
+        <w:t>VARCHAR</w:t>
+      </w:r>
+      <w:r>
+        <w:rPr>
+          <w:rFonts w:ascii="Consolas" w:hAnsi="Consolas"/>
+          <w:color w:val="D4D4D4"/>
+          <w:sz w:val="21"/>
+          <w:szCs w:val="21"/>
+          <w:lang w:val="en-US"/>
+        </w:rPr>
+        <w:t>(</w:t>
+      </w:r>
+      <w:proofErr w:type="gramEnd"/>
+      <w:r>
+        <w:rPr>
+          <w:rFonts w:ascii="Consolas" w:hAnsi="Consolas"/>
+          <w:color w:val="B5CEA8"/>
+          <w:sz w:val="21"/>
+          <w:szCs w:val="21"/>
+          <w:lang w:val="en-US"/>
+        </w:rPr>
+        <w:t>45</w:t>
+      </w:r>
+      <w:r>
+        <w:rPr>
+          <w:rFonts w:ascii="Consolas" w:hAnsi="Consolas"/>
+          <w:color w:val="D4D4D4"/>
+          <w:sz w:val="21"/>
+          <w:szCs w:val="21"/>
+          <w:lang w:val="en-US"/>
+        </w:rPr>
+        <w:t xml:space="preserve">) </w:t>
+      </w:r>
+      <w:r>
+        <w:rPr>
+          <w:rFonts w:ascii="Consolas" w:hAnsi="Consolas"/>
+          <w:color w:val="569CD6"/>
+          <w:sz w:val="21"/>
+          <w:szCs w:val="21"/>
+          <w:lang w:val="en-US"/>
+        </w:rPr>
+        <w:t>NOT NULL</w:t>
+      </w:r>
+      <w:r>
+        <w:rPr>
+          <w:rFonts w:ascii="Consolas" w:hAnsi="Consolas"/>
+          <w:color w:val="D4D4D4"/>
+          <w:sz w:val="21"/>
+          <w:szCs w:val="21"/>
+          <w:lang w:val="en-US"/>
+        </w:rPr>
+        <w:t>,</w:t>
+      </w:r>
+    </w:p>
+    <w:p>
+      <w:pPr>
+        <w:shd w:val="clear" w:color="auto" w:fill="1E1E1E"/>
+        <w:spacing w:line="285" w:lineRule="atLeast"/>
+        <w:rPr>
+          <w:rFonts w:ascii="Consolas" w:hAnsi="Consolas"/>
+          <w:color w:val="D4D4D4"/>
+          <w:sz w:val="21"/>
+          <w:szCs w:val="21"/>
+          <w:lang w:val="en-US"/>
+        </w:rPr>
+      </w:pPr>
+      <w:r>
+        <w:rPr>
+          <w:rFonts w:ascii="Consolas" w:hAnsi="Consolas"/>
+          <w:color w:val="D4D4D4"/>
+          <w:sz w:val="21"/>
+          <w:szCs w:val="21"/>
+          <w:lang w:val="en-US"/>
+        </w:rPr>
+        <w:t xml:space="preserve">  </w:t>
+      </w:r>
+      <w:proofErr w:type="spellStart"/>
+      <w:r>
+        <w:rPr>
+          <w:rFonts w:ascii="Consolas" w:hAnsi="Consolas"/>
+          <w:color w:val="D4D4D4"/>
+          <w:sz w:val="21"/>
+          <w:szCs w:val="21"/>
+          <w:lang w:val="en-US"/>
+        </w:rPr>
+        <w:t>accion</w:t>
+      </w:r>
+      <w:proofErr w:type="spellEnd"/>
+      <w:r>
+        <w:rPr>
+          <w:rFonts w:ascii="Consolas" w:hAnsi="Consolas"/>
+          <w:color w:val="D4D4D4"/>
+          <w:sz w:val="21"/>
+          <w:szCs w:val="21"/>
+          <w:lang w:val="en-US"/>
+        </w:rPr>
+        <w:t xml:space="preserve"> </w:t>
+      </w:r>
+      <w:proofErr w:type="gramStart"/>
+      <w:r>
+        <w:rPr>
+          <w:rFonts w:ascii="Consolas" w:hAnsi="Consolas"/>
+          <w:color w:val="569CD6"/>
+          <w:sz w:val="21"/>
+          <w:szCs w:val="21"/>
+          <w:lang w:val="en-US"/>
+        </w:rPr>
+        <w:t>VARCHAR</w:t>
+      </w:r>
+      <w:r>
+        <w:rPr>
+          <w:rFonts w:ascii="Consolas" w:hAnsi="Consolas"/>
+          <w:color w:val="D4D4D4"/>
+          <w:sz w:val="21"/>
+          <w:szCs w:val="21"/>
+          <w:lang w:val="en-US"/>
+        </w:rPr>
+        <w:t>(</w:t>
+      </w:r>
+      <w:proofErr w:type="gramEnd"/>
+      <w:r>
+        <w:rPr>
+          <w:rFonts w:ascii="Consolas" w:hAnsi="Consolas"/>
+          <w:color w:val="B5CEA8"/>
+          <w:sz w:val="21"/>
+          <w:szCs w:val="21"/>
+          <w:lang w:val="en-US"/>
+        </w:rPr>
+        <w:t>10</w:t>
+      </w:r>
+      <w:r>
+        <w:rPr>
+          <w:rFonts w:ascii="Consolas" w:hAnsi="Consolas"/>
+          <w:color w:val="D4D4D4"/>
+          <w:sz w:val="21"/>
+          <w:szCs w:val="21"/>
+          <w:lang w:val="en-US"/>
+        </w:rPr>
+        <w:t xml:space="preserve">) </w:t>
+      </w:r>
+      <w:r>
+        <w:rPr>
+          <w:rFonts w:ascii="Consolas" w:hAnsi="Consolas"/>
+          <w:color w:val="569CD6"/>
+          <w:sz w:val="21"/>
+          <w:szCs w:val="21"/>
+          <w:lang w:val="en-US"/>
+        </w:rPr>
+        <w:t>NOT NULL</w:t>
+      </w:r>
+      <w:r>
+        <w:rPr>
+          <w:rFonts w:ascii="Consolas" w:hAnsi="Consolas"/>
+          <w:color w:val="D4D4D4"/>
+          <w:sz w:val="21"/>
+          <w:szCs w:val="21"/>
+          <w:lang w:val="en-US"/>
+        </w:rPr>
+        <w:t>,</w:t>
+      </w:r>
+    </w:p>
+    <w:p>
+      <w:pPr>
+        <w:shd w:val="clear" w:color="auto" w:fill="1E1E1E"/>
+        <w:spacing w:line="285" w:lineRule="atLeast"/>
+        <w:rPr>
+          <w:rFonts w:ascii="Consolas" w:hAnsi="Consolas"/>
+          <w:color w:val="D4D4D4"/>
+          <w:sz w:val="21"/>
+          <w:szCs w:val="21"/>
+          <w:lang w:val="en-US"/>
+        </w:rPr>
+      </w:pPr>
+      <w:r>
+        <w:rPr>
+          <w:rFonts w:ascii="Consolas" w:hAnsi="Consolas"/>
+          <w:color w:val="D4D4D4"/>
+          <w:sz w:val="21"/>
+          <w:szCs w:val="21"/>
+          <w:lang w:val="en-US"/>
+        </w:rPr>
+        <w:t xml:space="preserve">  fecha </w:t>
+      </w:r>
+      <w:r>
+        <w:rPr>
+          <w:rFonts w:ascii="Consolas" w:hAnsi="Consolas"/>
+          <w:color w:val="569CD6"/>
+          <w:sz w:val="21"/>
+          <w:szCs w:val="21"/>
+          <w:lang w:val="en-US"/>
+        </w:rPr>
+        <w:t>DATETIME</w:t>
+      </w:r>
+      <w:r>
+        <w:rPr>
+          <w:rFonts w:ascii="Consolas" w:hAnsi="Consolas"/>
+          <w:color w:val="D4D4D4"/>
+          <w:sz w:val="21"/>
+          <w:szCs w:val="21"/>
+          <w:lang w:val="en-US"/>
+        </w:rPr>
+        <w:t xml:space="preserve"> </w:t>
+      </w:r>
+      <w:r>
+        <w:rPr>
+          <w:rFonts w:ascii="Consolas" w:hAnsi="Consolas"/>
+          <w:color w:val="569CD6"/>
+          <w:sz w:val="21"/>
+          <w:szCs w:val="21"/>
+          <w:lang w:val="en-US"/>
+        </w:rPr>
+        <w:t>NOT NULL</w:t>
+      </w:r>
+      <w:r>
+        <w:rPr>
+          <w:rFonts w:ascii="Consolas" w:hAnsi="Consolas"/>
+          <w:color w:val="D4D4D4"/>
+          <w:sz w:val="21"/>
+          <w:szCs w:val="21"/>
+          <w:lang w:val="en-US"/>
+        </w:rPr>
+        <w:t>,</w:t>
+      </w:r>
+    </w:p>
+    <w:p>
+      <w:pPr>
+        <w:shd w:val="clear" w:color="auto" w:fill="1E1E1E"/>
+        <w:spacing w:line="285" w:lineRule="atLeast"/>
+        <w:rPr>
+          <w:rFonts w:ascii="Consolas" w:hAnsi="Consolas"/>
+          <w:color w:val="D4D4D4"/>
+          <w:sz w:val="21"/>
+          <w:szCs w:val="21"/>
+        </w:rPr>
+      </w:pPr>
+      <w:r>
+        <w:rPr>
+          <w:rFonts w:ascii="Consolas" w:hAnsi="Consolas"/>
+          <w:color w:val="D4D4D4"/>
+          <w:sz w:val="21"/>
+          <w:szCs w:val="21"/>
+          <w:lang w:val="en-US"/>
+        </w:rPr>
+        <w:t xml:space="preserve">  </w:t>
+      </w:r>
+      <w:r>
+        <w:rPr>
+          <w:rFonts w:ascii="Consolas" w:hAnsi="Consolas"/>
+          <w:color w:val="569CD6"/>
+          <w:sz w:val="21"/>
+          <w:szCs w:val="21"/>
+        </w:rPr>
+        <w:t>PRIMARY KEY</w:t>
+      </w:r>
+      <w:r>
+        <w:rPr>
+          <w:rFonts w:ascii="Consolas" w:hAnsi="Consolas"/>
+          <w:color w:val="D4D4D4"/>
+          <w:sz w:val="21"/>
+          <w:szCs w:val="21"/>
+        </w:rPr>
+        <w:t xml:space="preserve"> (usuario, </w:t>
+      </w:r>
+      <w:proofErr w:type="spellStart"/>
+      <w:r>
+        <w:rPr>
+          <w:rFonts w:ascii="Consolas" w:hAnsi="Consolas"/>
+          <w:color w:val="D4D4D4"/>
+          <w:sz w:val="21"/>
+          <w:szCs w:val="21"/>
+        </w:rPr>
+        <w:t>accion</w:t>
+      </w:r>
+      <w:proofErr w:type="spellEnd"/>
+      <w:r>
+        <w:rPr>
+          <w:rFonts w:ascii="Consolas" w:hAnsi="Consolas"/>
+          <w:color w:val="D4D4D4"/>
+          <w:sz w:val="21"/>
+          <w:szCs w:val="21"/>
+        </w:rPr>
+        <w:t>, fecha)</w:t>
+      </w:r>
+    </w:p>
+    <w:p>
+      <w:pPr>
+        <w:shd w:val="clear" w:color="auto" w:fill="1E1E1E"/>
+        <w:spacing w:line="285" w:lineRule="atLeast"/>
+        <w:rPr>
+          <w:rFonts w:ascii="Consolas" w:hAnsi="Consolas"/>
+          <w:color w:val="D4D4D4"/>
+          <w:sz w:val="21"/>
+          <w:szCs w:val="21"/>
+        </w:rPr>
+      </w:pPr>
+      <w:r>
+        <w:rPr>
+          <w:rFonts w:ascii="Consolas" w:hAnsi="Consolas"/>
+          <w:color w:val="D4D4D4"/>
+          <w:sz w:val="21"/>
+          <w:szCs w:val="21"/>
+        </w:rPr>
+        <w:t>)</w:t>
+      </w:r>
+      <w:r>
+        <w:rPr>
+          <w:rFonts w:ascii="Consolas" w:hAnsi="Consolas"/>
+          <w:color w:val="D4D4D4"/>
+          <w:sz w:val="21"/>
+          <w:szCs w:val="21"/>
+        </w:rPr>
+        <w:t>;</w:t>
+      </w:r>
+    </w:p>
+    <w:p>
+      <w:pPr>
+        <w:jc w:val="center"/>
+        <w:rPr>
+          <w:lang w:val="en-US"/>
+        </w:rPr>
+      </w:pPr>
+    </w:p>
+    <w:p>
+      <w:pPr>
+        <w:pStyle w:val="Heading3"/>
+      </w:pPr>
+      <w:proofErr w:type="spellStart"/>
+      <w:r>
+        <w:t>Trigger</w:t>
+      </w:r>
+      <w:proofErr w:type="spellEnd"/>
+      <w:r>
+        <w:t xml:space="preserve"> para registrar el usuario que registro los dato</w:t>
+      </w:r>
+      <w:r>
+        <w:t>s en la tabla clientes</w:t>
+      </w:r>
+      <w:r>
+        <w:t>.</w:t>
+      </w:r>
+    </w:p>
+    <w:p>
+      <w:pPr>
+        <w:shd w:val="clear" w:color="auto" w:fill="1E1E1E"/>
+        <w:spacing w:line="285" w:lineRule="atLeast"/>
+        <w:rPr>
+          <w:rFonts w:ascii="Consolas" w:hAnsi="Consolas"/>
+          <w:color w:val="D4D4D4"/>
+          <w:sz w:val="21"/>
+          <w:szCs w:val="21"/>
+        </w:rPr>
+      </w:pPr>
+    </w:p>
+    <w:p>
+      <w:pPr>
+        <w:shd w:val="clear" w:color="auto" w:fill="1E1E1E"/>
+        <w:spacing w:line="285" w:lineRule="atLeast"/>
+        <w:rPr>
+          <w:rFonts w:ascii="Consolas" w:hAnsi="Consolas"/>
+          <w:color w:val="D4D4D4"/>
+          <w:sz w:val="21"/>
+          <w:szCs w:val="21"/>
+          <w:lang w:val="en-US"/>
+        </w:rPr>
+      </w:pPr>
+      <w:r>
+        <w:rPr>
+          <w:rFonts w:ascii="Consolas" w:hAnsi="Consolas"/>
+          <w:color w:val="D4D4D4"/>
+          <w:sz w:val="21"/>
+          <w:szCs w:val="21"/>
+          <w:lang w:val="en-US"/>
+        </w:rPr>
+        <w:t>DELIMITER //</w:t>
+      </w:r>
+    </w:p>
+    <w:p>
+      <w:pPr>
+        <w:shd w:val="clear" w:color="auto" w:fill="1E1E1E"/>
+        <w:spacing w:line="285" w:lineRule="atLeast"/>
+        <w:rPr>
+          <w:rFonts w:ascii="Consolas" w:hAnsi="Consolas"/>
+          <w:color w:val="D4D4D4"/>
+          <w:sz w:val="21"/>
+          <w:szCs w:val="21"/>
+          <w:lang w:val="en-US"/>
+        </w:rPr>
+      </w:pPr>
+      <w:r>
+        <w:rPr>
+          <w:rFonts w:ascii="Consolas" w:hAnsi="Consolas"/>
+          <w:color w:val="569CD6"/>
+          <w:sz w:val="21"/>
+          <w:szCs w:val="21"/>
+          <w:lang w:val="en-US"/>
+        </w:rPr>
+        <w:t>CREATE</w:t>
+      </w:r>
+      <w:r>
+        <w:rPr>
+          <w:rFonts w:ascii="Consolas" w:hAnsi="Consolas"/>
+          <w:color w:val="D4D4D4"/>
+          <w:sz w:val="21"/>
+          <w:szCs w:val="21"/>
+          <w:lang w:val="en-US"/>
+        </w:rPr>
+        <w:t xml:space="preserve"> </w:t>
+      </w:r>
+      <w:r>
+        <w:rPr>
+          <w:rFonts w:ascii="Consolas" w:hAnsi="Consolas"/>
+          <w:color w:val="569CD6"/>
+          <w:sz w:val="21"/>
+          <w:szCs w:val="21"/>
+          <w:lang w:val="en-US"/>
+        </w:rPr>
+        <w:t>TRIGGER</w:t>
+      </w:r>
+      <w:r>
+        <w:rPr>
+          <w:rFonts w:ascii="Consolas" w:hAnsi="Consolas"/>
+          <w:color w:val="D4D4D4"/>
+          <w:sz w:val="21"/>
+          <w:szCs w:val="21"/>
+          <w:lang w:val="en-US"/>
+        </w:rPr>
+        <w:t xml:space="preserve"> </w:t>
+      </w:r>
+      <w:proofErr w:type="spellStart"/>
+      <w:r>
+        <w:rPr>
+          <w:rFonts w:ascii="Consolas" w:hAnsi="Consolas"/>
+          <w:color w:val="DCDCAA"/>
+          <w:sz w:val="21"/>
+          <w:szCs w:val="21"/>
+          <w:lang w:val="en-US"/>
+        </w:rPr>
+        <w:t>tr_insertar_</w:t>
+      </w:r>
+      <w:proofErr w:type="gramStart"/>
+      <w:r>
+        <w:rPr>
+          <w:rFonts w:ascii="Consolas" w:hAnsi="Consolas"/>
+          <w:color w:val="DCDCAA"/>
+          <w:sz w:val="21"/>
+          <w:szCs w:val="21"/>
+          <w:lang w:val="en-US"/>
+        </w:rPr>
+        <w:t>cliente</w:t>
+      </w:r>
+      <w:proofErr w:type="spellEnd"/>
+      <w:proofErr w:type="gramEnd"/>
+    </w:p>
+    <w:p>
+      <w:pPr>
+        <w:shd w:val="clear" w:color="auto" w:fill="1E1E1E"/>
+        <w:spacing w:line="285" w:lineRule="atLeast"/>
+        <w:rPr>
+          <w:rFonts w:ascii="Consolas" w:hAnsi="Consolas"/>
+          <w:color w:val="D4D4D4"/>
+          <w:sz w:val="21"/>
+          <w:szCs w:val="21"/>
+          <w:lang w:val="en-US"/>
+        </w:rPr>
+      </w:pPr>
+      <w:r>
+        <w:rPr>
+          <w:rFonts w:ascii="Consolas" w:hAnsi="Consolas"/>
+          <w:color w:val="569CD6"/>
+          <w:sz w:val="21"/>
+          <w:szCs w:val="21"/>
+          <w:lang w:val="en-US"/>
+        </w:rPr>
+        <w:t>AFTER</w:t>
+      </w:r>
+      <w:r>
+        <w:rPr>
+          <w:rFonts w:ascii="Consolas" w:hAnsi="Consolas"/>
+          <w:color w:val="D4D4D4"/>
+          <w:sz w:val="21"/>
+          <w:szCs w:val="21"/>
+          <w:lang w:val="en-US"/>
+        </w:rPr>
+        <w:t xml:space="preserve"> </w:t>
+      </w:r>
+      <w:r>
+        <w:rPr>
+          <w:rFonts w:ascii="Consolas" w:hAnsi="Consolas"/>
+          <w:color w:val="569CD6"/>
+          <w:sz w:val="21"/>
+          <w:szCs w:val="21"/>
+          <w:lang w:val="en-US"/>
+        </w:rPr>
+        <w:t>INSERT</w:t>
+      </w:r>
+      <w:r>
+        <w:rPr>
+          <w:rFonts w:ascii="Consolas" w:hAnsi="Consolas"/>
+          <w:color w:val="D4D4D4"/>
+          <w:sz w:val="21"/>
+          <w:szCs w:val="21"/>
+          <w:lang w:val="en-US"/>
+        </w:rPr>
+        <w:t xml:space="preserve"> </w:t>
+      </w:r>
+      <w:r>
+        <w:rPr>
+          <w:rFonts w:ascii="Consolas" w:hAnsi="Consolas"/>
+          <w:color w:val="569CD6"/>
+          <w:sz w:val="21"/>
+          <w:szCs w:val="21"/>
+          <w:lang w:val="en-US"/>
+        </w:rPr>
+        <w:t>ON</w:t>
+      </w:r>
+      <w:r>
+        <w:rPr>
+          <w:rFonts w:ascii="Consolas" w:hAnsi="Consolas"/>
+          <w:color w:val="D4D4D4"/>
+          <w:sz w:val="21"/>
+          <w:szCs w:val="21"/>
+          <w:lang w:val="en-US"/>
+        </w:rPr>
+        <w:t xml:space="preserve"> </w:t>
+      </w:r>
+      <w:proofErr w:type="spellStart"/>
+      <w:r>
+        <w:rPr>
+          <w:rFonts w:ascii="Consolas" w:hAnsi="Consolas"/>
+          <w:color w:val="D4D4D4"/>
+          <w:sz w:val="21"/>
+          <w:szCs w:val="21"/>
+          <w:lang w:val="en-US"/>
+        </w:rPr>
+        <w:t>cliente</w:t>
+      </w:r>
+      <w:proofErr w:type="spellEnd"/>
+    </w:p>
+    <w:p>
+      <w:pPr>
+        <w:shd w:val="clear" w:color="auto" w:fill="1E1E1E"/>
+        <w:spacing w:line="285" w:lineRule="atLeast"/>
+        <w:rPr>
+          <w:rFonts w:ascii="Consolas" w:hAnsi="Consolas"/>
+          <w:color w:val="D4D4D4"/>
+          <w:sz w:val="21"/>
+          <w:szCs w:val="21"/>
+        </w:rPr>
+      </w:pPr>
+      <w:r>
+        <w:rPr>
+          <w:rFonts w:ascii="Consolas" w:hAnsi="Consolas"/>
+          <w:color w:val="D4D4D4"/>
+          <w:sz w:val="21"/>
+          <w:szCs w:val="21"/>
+        </w:rPr>
+        <w:t xml:space="preserve">FOR EACH </w:t>
+      </w:r>
+      <w:r>
+        <w:rPr>
+          <w:rFonts w:ascii="Consolas" w:hAnsi="Consolas"/>
+          <w:color w:val="569CD6"/>
+          <w:sz w:val="21"/>
+          <w:szCs w:val="21"/>
+        </w:rPr>
+        <w:t>ROW</w:t>
+      </w:r>
+    </w:p>
+    <w:p>
+      <w:pPr>
+        <w:shd w:val="clear" w:color="auto" w:fill="1E1E1E"/>
+        <w:spacing w:line="285" w:lineRule="atLeast"/>
+        <w:rPr>
+          <w:rFonts w:ascii="Consolas" w:hAnsi="Consolas"/>
+          <w:color w:val="D4D4D4"/>
+          <w:sz w:val="21"/>
+          <w:szCs w:val="21"/>
+        </w:rPr>
+      </w:pPr>
+      <w:r>
+        <w:rPr>
+          <w:rFonts w:ascii="Consolas" w:hAnsi="Consolas"/>
+          <w:color w:val="569CD6"/>
+          <w:sz w:val="21"/>
+          <w:szCs w:val="21"/>
+        </w:rPr>
+        <w:t>BEGIN</w:t>
+      </w:r>
+    </w:p>
+    <w:p>
+      <w:pPr>
+        <w:shd w:val="clear" w:color="auto" w:fill="1E1E1E"/>
+        <w:spacing w:line="285" w:lineRule="atLeast"/>
+        <w:rPr>
+          <w:rFonts w:ascii="Consolas" w:hAnsi="Consolas"/>
+          <w:color w:val="D4D4D4"/>
+          <w:sz w:val="21"/>
+          <w:szCs w:val="21"/>
+        </w:rPr>
+      </w:pPr>
+      <w:r>
+        <w:rPr>
+          <w:rFonts w:ascii="Consolas" w:hAnsi="Consolas"/>
+          <w:color w:val="D4D4D4"/>
+          <w:sz w:val="21"/>
+          <w:szCs w:val="21"/>
+        </w:rPr>
+        <w:t xml:space="preserve">  </w:t>
+      </w:r>
+      <w:r>
+        <w:rPr>
+          <w:rFonts w:ascii="Consolas" w:hAnsi="Consolas"/>
+          <w:color w:val="569CD6"/>
+          <w:sz w:val="21"/>
+          <w:szCs w:val="21"/>
+        </w:rPr>
+        <w:t>INSERT INTO</w:t>
+      </w:r>
+      <w:r>
+        <w:rPr>
+          <w:rFonts w:ascii="Consolas" w:hAnsi="Consolas"/>
+          <w:color w:val="D4D4D4"/>
+          <w:sz w:val="21"/>
+          <w:szCs w:val="21"/>
+        </w:rPr>
+        <w:t xml:space="preserve"> </w:t>
+      </w:r>
+      <w:proofErr w:type="spellStart"/>
+      <w:r>
+        <w:rPr>
+          <w:rFonts w:ascii="Consolas" w:hAnsi="Consolas"/>
+          <w:color w:val="D4D4D4"/>
+          <w:sz w:val="21"/>
+          <w:szCs w:val="21"/>
+        </w:rPr>
+        <w:t>control_de_cambios_librería</w:t>
+      </w:r>
+      <w:proofErr w:type="spellEnd"/>
+      <w:r>
+        <w:rPr>
+          <w:rFonts w:ascii="Consolas" w:hAnsi="Consolas"/>
+          <w:color w:val="D4D4D4"/>
+          <w:sz w:val="21"/>
+          <w:szCs w:val="21"/>
+        </w:rPr>
+        <w:t xml:space="preserve"> (usuario, </w:t>
+      </w:r>
+      <w:proofErr w:type="spellStart"/>
+      <w:r>
+        <w:rPr>
+          <w:rFonts w:ascii="Consolas" w:hAnsi="Consolas"/>
+          <w:color w:val="D4D4D4"/>
+          <w:sz w:val="21"/>
+          <w:szCs w:val="21"/>
+        </w:rPr>
+        <w:t>accion</w:t>
+      </w:r>
+      <w:proofErr w:type="spellEnd"/>
+      <w:r>
+        <w:rPr>
+          <w:rFonts w:ascii="Consolas" w:hAnsi="Consolas"/>
+          <w:color w:val="D4D4D4"/>
+          <w:sz w:val="21"/>
+          <w:szCs w:val="21"/>
+        </w:rPr>
+        <w:t>, fecha)</w:t>
+      </w:r>
+    </w:p>
+    <w:p>
+      <w:pPr>
+        <w:shd w:val="clear" w:color="auto" w:fill="1E1E1E"/>
+        <w:spacing w:line="285" w:lineRule="atLeast"/>
+        <w:rPr>
+          <w:rFonts w:ascii="Consolas" w:hAnsi="Consolas"/>
+          <w:color w:val="D4D4D4"/>
+          <w:sz w:val="21"/>
+          <w:szCs w:val="21"/>
+        </w:rPr>
+      </w:pPr>
+      <w:r>
+        <w:rPr>
+          <w:rFonts w:ascii="Consolas" w:hAnsi="Consolas"/>
+          <w:color w:val="D4D4D4"/>
+          <w:sz w:val="21"/>
+          <w:szCs w:val="21"/>
+        </w:rPr>
+        <w:t xml:space="preserve">  </w:t>
+      </w:r>
+      <w:r>
+        <w:rPr>
+          <w:rFonts w:ascii="Consolas" w:hAnsi="Consolas"/>
+          <w:color w:val="569CD6"/>
+          <w:sz w:val="21"/>
+          <w:szCs w:val="21"/>
+        </w:rPr>
+        <w:t>VALUES</w:t>
+      </w:r>
+      <w:r>
+        <w:rPr>
+          <w:rFonts w:ascii="Consolas" w:hAnsi="Consolas"/>
+          <w:color w:val="D4D4D4"/>
+          <w:sz w:val="21"/>
+          <w:szCs w:val="21"/>
+        </w:rPr>
+        <w:t xml:space="preserve"> (</w:t>
+      </w:r>
+      <w:proofErr w:type="gramStart"/>
+      <w:r>
+        <w:rPr>
+          <w:rFonts w:ascii="Consolas" w:hAnsi="Consolas"/>
+          <w:color w:val="D4D4D4"/>
+          <w:sz w:val="21"/>
+          <w:szCs w:val="21"/>
+        </w:rPr>
+        <w:t>USER(</w:t>
+      </w:r>
+      <w:proofErr w:type="gramEnd"/>
+      <w:r>
+        <w:rPr>
+          <w:rFonts w:ascii="Consolas" w:hAnsi="Consolas"/>
+          <w:color w:val="D4D4D4"/>
+          <w:sz w:val="21"/>
+          <w:szCs w:val="21"/>
+        </w:rPr>
+        <w:t xml:space="preserve">), </w:t>
+      </w:r>
+      <w:r>
+        <w:rPr>
+          <w:rFonts w:ascii="Consolas" w:hAnsi="Consolas"/>
+          <w:color w:val="CE9178"/>
+          <w:sz w:val="21"/>
+          <w:szCs w:val="21"/>
+        </w:rPr>
+        <w:t>"</w:t>
+      </w:r>
+      <w:proofErr w:type="spellStart"/>
+      <w:r>
+        <w:rPr>
+          <w:rFonts w:ascii="Consolas" w:hAnsi="Consolas"/>
+          <w:color w:val="CE9178"/>
+          <w:sz w:val="21"/>
+          <w:szCs w:val="21"/>
+        </w:rPr>
+        <w:t>insert</w:t>
+      </w:r>
+      <w:proofErr w:type="spellEnd"/>
+      <w:r>
+        <w:rPr>
+          <w:rFonts w:ascii="Consolas" w:hAnsi="Consolas"/>
+          <w:color w:val="CE9178"/>
+          <w:sz w:val="21"/>
+          <w:szCs w:val="21"/>
+        </w:rPr>
+        <w:t>"</w:t>
+      </w:r>
+      <w:r>
+        <w:rPr>
+          <w:rFonts w:ascii="Consolas" w:hAnsi="Consolas"/>
+          <w:color w:val="D4D4D4"/>
+          <w:sz w:val="21"/>
+          <w:szCs w:val="21"/>
+        </w:rPr>
+        <w:t xml:space="preserve">, </w:t>
+      </w:r>
+      <w:r>
+        <w:rPr>
+          <w:rFonts w:ascii="Consolas" w:hAnsi="Consolas"/>
+          <w:color w:val="569CD6"/>
+          <w:sz w:val="21"/>
+          <w:szCs w:val="21"/>
+        </w:rPr>
+        <w:t>NOW</w:t>
+      </w:r>
+      <w:r>
+        <w:rPr>
+          <w:rFonts w:ascii="Consolas" w:hAnsi="Consolas"/>
+          <w:color w:val="D4D4D4"/>
+          <w:sz w:val="21"/>
+          <w:szCs w:val="21"/>
+        </w:rPr>
+        <w:t>());</w:t>
+      </w:r>
+    </w:p>
+    <w:p>
+      <w:pPr>
+        <w:shd w:val="clear" w:color="auto" w:fill="1E1E1E"/>
+        <w:spacing w:line="285" w:lineRule="atLeast"/>
+        <w:rPr>
+          <w:rFonts w:ascii="Consolas" w:hAnsi="Consolas"/>
+          <w:color w:val="D4D4D4"/>
+          <w:sz w:val="21"/>
+          <w:szCs w:val="21"/>
+        </w:rPr>
+      </w:pPr>
+      <w:r>
+        <w:rPr>
+          <w:rFonts w:ascii="Consolas" w:hAnsi="Consolas"/>
+          <w:color w:val="569CD6"/>
+          <w:sz w:val="21"/>
+          <w:szCs w:val="21"/>
+        </w:rPr>
+        <w:t>END</w:t>
+      </w:r>
+      <w:r>
+        <w:rPr>
+          <w:rFonts w:ascii="Consolas" w:hAnsi="Consolas"/>
+          <w:color w:val="D4D4D4"/>
+          <w:sz w:val="21"/>
+          <w:szCs w:val="21"/>
+        </w:rPr>
+        <w:t>//</w:t>
+      </w:r>
+    </w:p>
+    <w:p>
+      <w:pPr>
+        <w:shd w:val="clear" w:color="auto" w:fill="1E1E1E"/>
+        <w:spacing w:line="285" w:lineRule="atLeast"/>
+        <w:rPr>
+          <w:rFonts w:ascii="Consolas" w:hAnsi="Consolas"/>
+          <w:color w:val="D4D4D4"/>
+          <w:sz w:val="21"/>
+          <w:szCs w:val="21"/>
+        </w:rPr>
+      </w:pPr>
+      <w:proofErr w:type="gramStart"/>
+      <w:r>
+        <w:rPr>
+          <w:rFonts w:ascii="Consolas" w:hAnsi="Consolas"/>
+          <w:color w:val="D4D4D4"/>
+          <w:sz w:val="21"/>
+          <w:szCs w:val="21"/>
+        </w:rPr>
+        <w:t>DELIMITER ;</w:t>
+      </w:r>
+      <w:proofErr w:type="gramEnd"/>
+    </w:p>
+    <w:p/>
+    <w:p>
+      <w:pPr>
+        <w:pStyle w:val="Heading3"/>
+      </w:pPr>
+      <w:proofErr w:type="spellStart"/>
+      <w:r>
+        <w:t>Trigger</w:t>
+      </w:r>
+      <w:proofErr w:type="spellEnd"/>
+      <w:r>
+        <w:t xml:space="preserve"> para registrar el usuario que registro los datos</w:t>
+      </w:r>
+      <w:r>
+        <w:t xml:space="preserve"> en la tabla clientes</w:t>
+      </w:r>
+      <w:r>
+        <w:t>.</w:t>
+      </w:r>
+    </w:p>
+    <w:p>
+      <w:pPr>
+        <w:shd w:val="clear" w:color="auto" w:fill="1E1E1E"/>
+        <w:spacing w:line="285" w:lineRule="atLeast"/>
+        <w:rPr>
+          <w:rFonts w:ascii="Consolas" w:hAnsi="Consolas"/>
+          <w:color w:val="D4D4D4"/>
+          <w:sz w:val="21"/>
+          <w:szCs w:val="21"/>
+          <w:lang w:val="en-US"/>
+        </w:rPr>
+      </w:pPr>
+      <w:r>
+        <w:rPr>
+          <w:rFonts w:ascii="Consolas" w:hAnsi="Consolas"/>
+          <w:color w:val="D4D4D4"/>
+          <w:sz w:val="21"/>
+          <w:szCs w:val="21"/>
+          <w:lang w:val="en-US"/>
+        </w:rPr>
+        <w:t>DELIMITER //</w:t>
+      </w:r>
+    </w:p>
+    <w:p>
+      <w:pPr>
+        <w:shd w:val="clear" w:color="auto" w:fill="1E1E1E"/>
+        <w:spacing w:line="285" w:lineRule="atLeast"/>
+        <w:rPr>
+          <w:rFonts w:ascii="Consolas" w:hAnsi="Consolas"/>
+          <w:color w:val="D4D4D4"/>
+          <w:sz w:val="21"/>
+          <w:szCs w:val="21"/>
+          <w:lang w:val="en-US"/>
+        </w:rPr>
+      </w:pPr>
+      <w:r>
+        <w:rPr>
+          <w:rFonts w:ascii="Consolas" w:hAnsi="Consolas"/>
+          <w:color w:val="569CD6"/>
+          <w:sz w:val="21"/>
+          <w:szCs w:val="21"/>
+          <w:lang w:val="en-US"/>
+        </w:rPr>
+        <w:t>CREATE</w:t>
+      </w:r>
+      <w:r>
+        <w:rPr>
+          <w:rFonts w:ascii="Consolas" w:hAnsi="Consolas"/>
+          <w:color w:val="D4D4D4"/>
+          <w:sz w:val="21"/>
+          <w:szCs w:val="21"/>
+          <w:lang w:val="en-US"/>
+        </w:rPr>
+        <w:t xml:space="preserve"> </w:t>
+      </w:r>
+      <w:r>
+        <w:rPr>
+          <w:rFonts w:ascii="Consolas" w:hAnsi="Consolas"/>
+          <w:color w:val="569CD6"/>
+          <w:sz w:val="21"/>
+          <w:szCs w:val="21"/>
+          <w:lang w:val="en-US"/>
+        </w:rPr>
+        <w:t>TRIGGER</w:t>
+      </w:r>
+      <w:r>
+        <w:rPr>
+          <w:rFonts w:ascii="Consolas" w:hAnsi="Consolas"/>
+          <w:color w:val="D4D4D4"/>
+          <w:sz w:val="21"/>
+          <w:szCs w:val="21"/>
+          <w:lang w:val="en-US"/>
+        </w:rPr>
+        <w:t xml:space="preserve"> </w:t>
+      </w:r>
+      <w:proofErr w:type="spellStart"/>
+      <w:r>
+        <w:rPr>
+          <w:rFonts w:ascii="Consolas" w:hAnsi="Consolas"/>
+          <w:color w:val="DCDCAA"/>
+          <w:sz w:val="21"/>
+          <w:szCs w:val="21"/>
+          <w:lang w:val="en-US"/>
+        </w:rPr>
+        <w:t>tr_eliminar_</w:t>
+      </w:r>
+      <w:proofErr w:type="gramStart"/>
+      <w:r>
+        <w:rPr>
+          <w:rFonts w:ascii="Consolas" w:hAnsi="Consolas"/>
+          <w:color w:val="DCDCAA"/>
+          <w:sz w:val="21"/>
+          <w:szCs w:val="21"/>
+          <w:lang w:val="en-US"/>
+        </w:rPr>
+        <w:t>cliente</w:t>
+      </w:r>
+      <w:proofErr w:type="spellEnd"/>
+      <w:proofErr w:type="gramEnd"/>
+    </w:p>
+    <w:p>
+      <w:pPr>
+        <w:shd w:val="clear" w:color="auto" w:fill="1E1E1E"/>
+        <w:spacing w:line="285" w:lineRule="atLeast"/>
+        <w:rPr>
+          <w:rFonts w:ascii="Consolas" w:hAnsi="Consolas"/>
+          <w:color w:val="D4D4D4"/>
+          <w:sz w:val="21"/>
+          <w:szCs w:val="21"/>
+          <w:lang w:val="en-US"/>
+        </w:rPr>
+      </w:pPr>
+      <w:r>
+        <w:rPr>
+          <w:rFonts w:ascii="Consolas" w:hAnsi="Consolas"/>
+          <w:color w:val="569CD6"/>
+          <w:sz w:val="21"/>
+          <w:szCs w:val="21"/>
+          <w:lang w:val="en-US"/>
+        </w:rPr>
+        <w:t>AFTER</w:t>
+      </w:r>
+      <w:r>
+        <w:rPr>
+          <w:rFonts w:ascii="Consolas" w:hAnsi="Consolas"/>
+          <w:color w:val="D4D4D4"/>
+          <w:sz w:val="21"/>
+          <w:szCs w:val="21"/>
+          <w:lang w:val="en-US"/>
+        </w:rPr>
+        <w:t xml:space="preserve"> </w:t>
+      </w:r>
+      <w:r>
+        <w:rPr>
+          <w:rFonts w:ascii="Consolas" w:hAnsi="Consolas"/>
+          <w:color w:val="569CD6"/>
+          <w:sz w:val="21"/>
+          <w:szCs w:val="21"/>
+          <w:lang w:val="en-US"/>
+        </w:rPr>
+        <w:t>DELETE</w:t>
+      </w:r>
+      <w:r>
+        <w:rPr>
+          <w:rFonts w:ascii="Consolas" w:hAnsi="Consolas"/>
+          <w:color w:val="D4D4D4"/>
+          <w:sz w:val="21"/>
+          <w:szCs w:val="21"/>
+          <w:lang w:val="en-US"/>
+        </w:rPr>
+        <w:t xml:space="preserve"> </w:t>
+      </w:r>
+      <w:r>
+        <w:rPr>
+          <w:rFonts w:ascii="Consolas" w:hAnsi="Consolas"/>
+          <w:color w:val="569CD6"/>
+          <w:sz w:val="21"/>
+          <w:szCs w:val="21"/>
+          <w:lang w:val="en-US"/>
+        </w:rPr>
+        <w:t>ON</w:t>
+      </w:r>
+      <w:r>
+        <w:rPr>
+          <w:rFonts w:ascii="Consolas" w:hAnsi="Consolas"/>
+          <w:color w:val="D4D4D4"/>
+          <w:sz w:val="21"/>
+          <w:szCs w:val="21"/>
+          <w:lang w:val="en-US"/>
+        </w:rPr>
+        <w:t xml:space="preserve"> </w:t>
+      </w:r>
+      <w:proofErr w:type="spellStart"/>
+      <w:r>
+        <w:rPr>
+          <w:rFonts w:ascii="Consolas" w:hAnsi="Consolas"/>
+          <w:color w:val="D4D4D4"/>
+          <w:sz w:val="21"/>
+          <w:szCs w:val="21"/>
+          <w:lang w:val="en-US"/>
+        </w:rPr>
+        <w:t>cliente</w:t>
+      </w:r>
+      <w:proofErr w:type="spellEnd"/>
+    </w:p>
+    <w:p>
+      <w:pPr>
+        <w:shd w:val="clear" w:color="auto" w:fill="1E1E1E"/>
+        <w:spacing w:line="285" w:lineRule="atLeast"/>
+        <w:rPr>
+          <w:rFonts w:ascii="Consolas" w:hAnsi="Consolas"/>
+          <w:color w:val="D4D4D4"/>
+          <w:sz w:val="21"/>
+          <w:szCs w:val="21"/>
+        </w:rPr>
+      </w:pPr>
+      <w:r>
+        <w:rPr>
+          <w:rFonts w:ascii="Consolas" w:hAnsi="Consolas"/>
+          <w:color w:val="D4D4D4"/>
+          <w:sz w:val="21"/>
+          <w:szCs w:val="21"/>
+        </w:rPr>
+        <w:t xml:space="preserve">FOR EACH </w:t>
+      </w:r>
+      <w:r>
+        <w:rPr>
+          <w:rFonts w:ascii="Consolas" w:hAnsi="Consolas"/>
+          <w:color w:val="569CD6"/>
+          <w:sz w:val="21"/>
+          <w:szCs w:val="21"/>
+        </w:rPr>
+        <w:t>ROW</w:t>
+      </w:r>
+    </w:p>
+    <w:p>
+      <w:pPr>
+        <w:shd w:val="clear" w:color="auto" w:fill="1E1E1E"/>
+        <w:spacing w:line="285" w:lineRule="atLeast"/>
+        <w:rPr>
+          <w:rFonts w:ascii="Consolas" w:hAnsi="Consolas"/>
+          <w:color w:val="D4D4D4"/>
+          <w:sz w:val="21"/>
+          <w:szCs w:val="21"/>
+        </w:rPr>
+      </w:pPr>
+      <w:r>
+        <w:rPr>
+          <w:rFonts w:ascii="Consolas" w:hAnsi="Consolas"/>
+          <w:color w:val="569CD6"/>
+          <w:sz w:val="21"/>
+          <w:szCs w:val="21"/>
+        </w:rPr>
+        <w:t>BEGIN</w:t>
+      </w:r>
+    </w:p>
+    <w:p>
+      <w:pPr>
+        <w:shd w:val="clear" w:color="auto" w:fill="1E1E1E"/>
+        <w:spacing w:line="285" w:lineRule="atLeast"/>
+        <w:rPr>
+          <w:rFonts w:ascii="Consolas" w:hAnsi="Consolas"/>
+          <w:color w:val="D4D4D4"/>
+          <w:sz w:val="21"/>
+          <w:szCs w:val="21"/>
+        </w:rPr>
+      </w:pPr>
+      <w:r>
+        <w:rPr>
+          <w:rFonts w:ascii="Consolas" w:hAnsi="Consolas"/>
+          <w:color w:val="D4D4D4"/>
+          <w:sz w:val="21"/>
+          <w:szCs w:val="21"/>
+        </w:rPr>
+        <w:t xml:space="preserve">  </w:t>
+      </w:r>
+      <w:r>
+        <w:rPr>
+          <w:rFonts w:ascii="Consolas" w:hAnsi="Consolas"/>
+          <w:color w:val="569CD6"/>
+          <w:sz w:val="21"/>
+          <w:szCs w:val="21"/>
+        </w:rPr>
+        <w:t>INSERT INTO</w:t>
+      </w:r>
+      <w:r>
+        <w:rPr>
+          <w:rFonts w:ascii="Consolas" w:hAnsi="Consolas"/>
+          <w:color w:val="D4D4D4"/>
+          <w:sz w:val="21"/>
+          <w:szCs w:val="21"/>
+        </w:rPr>
+        <w:t xml:space="preserve"> </w:t>
+      </w:r>
+      <w:proofErr w:type="spellStart"/>
+      <w:r>
+        <w:rPr>
+          <w:rFonts w:ascii="Consolas" w:hAnsi="Consolas"/>
+          <w:color w:val="D4D4D4"/>
+          <w:sz w:val="21"/>
+          <w:szCs w:val="21"/>
+        </w:rPr>
+        <w:t>control_de_cambios_librería</w:t>
+      </w:r>
+      <w:proofErr w:type="spellEnd"/>
+      <w:r>
+        <w:rPr>
+          <w:rFonts w:ascii="Consolas" w:hAnsi="Consolas"/>
+          <w:color w:val="D4D4D4"/>
+          <w:sz w:val="21"/>
+          <w:szCs w:val="21"/>
+        </w:rPr>
+        <w:t xml:space="preserve"> (usuario, </w:t>
+      </w:r>
+      <w:proofErr w:type="spellStart"/>
+      <w:r>
+        <w:rPr>
+          <w:rFonts w:ascii="Consolas" w:hAnsi="Consolas"/>
+          <w:color w:val="D4D4D4"/>
+          <w:sz w:val="21"/>
+          <w:szCs w:val="21"/>
+        </w:rPr>
+        <w:t>accion</w:t>
+      </w:r>
+      <w:proofErr w:type="spellEnd"/>
+      <w:r>
+        <w:rPr>
+          <w:rFonts w:ascii="Consolas" w:hAnsi="Consolas"/>
+          <w:color w:val="D4D4D4"/>
+          <w:sz w:val="21"/>
+          <w:szCs w:val="21"/>
+        </w:rPr>
+        <w:t>, fecha)</w:t>
+      </w:r>
+    </w:p>
+    <w:p>
+      <w:pPr>
+        <w:shd w:val="clear" w:color="auto" w:fill="1E1E1E"/>
+        <w:spacing w:line="285" w:lineRule="atLeast"/>
+        <w:rPr>
+          <w:rFonts w:ascii="Consolas" w:hAnsi="Consolas"/>
+          <w:color w:val="D4D4D4"/>
+          <w:sz w:val="21"/>
+          <w:szCs w:val="21"/>
+        </w:rPr>
+      </w:pPr>
+      <w:r>
+        <w:rPr>
+          <w:rFonts w:ascii="Consolas" w:hAnsi="Consolas"/>
+          <w:color w:val="D4D4D4"/>
+          <w:sz w:val="21"/>
+          <w:szCs w:val="21"/>
+        </w:rPr>
+        <w:t xml:space="preserve">  </w:t>
+      </w:r>
+      <w:r>
+        <w:rPr>
+          <w:rFonts w:ascii="Consolas" w:hAnsi="Consolas"/>
+          <w:color w:val="569CD6"/>
+          <w:sz w:val="21"/>
+          <w:szCs w:val="21"/>
+        </w:rPr>
+        <w:t>VALUES</w:t>
+      </w:r>
+      <w:r>
+        <w:rPr>
+          <w:rFonts w:ascii="Consolas" w:hAnsi="Consolas"/>
+          <w:color w:val="D4D4D4"/>
+          <w:sz w:val="21"/>
+          <w:szCs w:val="21"/>
+        </w:rPr>
+        <w:t xml:space="preserve"> (</w:t>
+      </w:r>
+      <w:proofErr w:type="gramStart"/>
+      <w:r>
+        <w:rPr>
+          <w:rFonts w:ascii="Consolas" w:hAnsi="Consolas"/>
+          <w:color w:val="D4D4D4"/>
+          <w:sz w:val="21"/>
+          <w:szCs w:val="21"/>
+        </w:rPr>
+        <w:t>USER(</w:t>
+      </w:r>
+      <w:proofErr w:type="gramEnd"/>
+      <w:r>
+        <w:rPr>
+          <w:rFonts w:ascii="Consolas" w:hAnsi="Consolas"/>
+          <w:color w:val="D4D4D4"/>
+          <w:sz w:val="21"/>
+          <w:szCs w:val="21"/>
+        </w:rPr>
+        <w:t xml:space="preserve">), </w:t>
+      </w:r>
+      <w:r>
+        <w:rPr>
+          <w:rFonts w:ascii="Consolas" w:hAnsi="Consolas"/>
+          <w:color w:val="CE9178"/>
+          <w:sz w:val="21"/>
+          <w:szCs w:val="21"/>
+        </w:rPr>
+        <w:t>"</w:t>
+      </w:r>
+      <w:proofErr w:type="spellStart"/>
+      <w:r>
+        <w:rPr>
+          <w:rFonts w:ascii="Consolas" w:hAnsi="Consolas"/>
+          <w:color w:val="CE9178"/>
+          <w:sz w:val="21"/>
+          <w:szCs w:val="21"/>
+        </w:rPr>
+        <w:t>delete</w:t>
+      </w:r>
+      <w:proofErr w:type="spellEnd"/>
+      <w:r>
+        <w:rPr>
+          <w:rFonts w:ascii="Consolas" w:hAnsi="Consolas"/>
+          <w:color w:val="CE9178"/>
+          <w:sz w:val="21"/>
+          <w:szCs w:val="21"/>
+        </w:rPr>
+        <w:t>"</w:t>
+      </w:r>
+      <w:r>
+        <w:rPr>
+          <w:rFonts w:ascii="Consolas" w:hAnsi="Consolas"/>
+          <w:color w:val="D4D4D4"/>
+          <w:sz w:val="21"/>
+          <w:szCs w:val="21"/>
+        </w:rPr>
+        <w:t xml:space="preserve">, </w:t>
+      </w:r>
+      <w:r>
+        <w:rPr>
+          <w:rFonts w:ascii="Consolas" w:hAnsi="Consolas"/>
+          <w:color w:val="569CD6"/>
+          <w:sz w:val="21"/>
+          <w:szCs w:val="21"/>
+        </w:rPr>
+        <w:t>NOW</w:t>
+      </w:r>
+      <w:r>
+        <w:rPr>
+          <w:rFonts w:ascii="Consolas" w:hAnsi="Consolas"/>
+          <w:color w:val="D4D4D4"/>
+          <w:sz w:val="21"/>
+          <w:szCs w:val="21"/>
+        </w:rPr>
+        <w:t>());</w:t>
+      </w:r>
+    </w:p>
+    <w:p>
+      <w:pPr>
+        <w:shd w:val="clear" w:color="auto" w:fill="1E1E1E"/>
+        <w:spacing w:line="285" w:lineRule="atLeast"/>
+        <w:rPr>
+          <w:rFonts w:ascii="Consolas" w:hAnsi="Consolas"/>
+          <w:color w:val="D4D4D4"/>
+          <w:sz w:val="21"/>
+          <w:szCs w:val="21"/>
+        </w:rPr>
+      </w:pPr>
+      <w:r>
+        <w:rPr>
+          <w:rFonts w:ascii="Consolas" w:hAnsi="Consolas"/>
+          <w:color w:val="569CD6"/>
+          <w:sz w:val="21"/>
+          <w:szCs w:val="21"/>
+        </w:rPr>
+        <w:t>END</w:t>
+      </w:r>
+      <w:r>
+        <w:rPr>
+          <w:rFonts w:ascii="Consolas" w:hAnsi="Consolas"/>
+          <w:color w:val="D4D4D4"/>
+          <w:sz w:val="21"/>
+          <w:szCs w:val="21"/>
+        </w:rPr>
+        <w:t>//</w:t>
+      </w:r>
+    </w:p>
+    <w:p>
+      <w:pPr>
+        <w:shd w:val="clear" w:color="auto" w:fill="1E1E1E"/>
+        <w:spacing w:line="285" w:lineRule="atLeast"/>
+        <w:rPr>
+          <w:rFonts w:ascii="Consolas" w:hAnsi="Consolas"/>
+          <w:color w:val="D4D4D4"/>
+          <w:sz w:val="21"/>
+          <w:szCs w:val="21"/>
+        </w:rPr>
+      </w:pPr>
+      <w:proofErr w:type="gramStart"/>
+      <w:r>
+        <w:rPr>
+          <w:rFonts w:ascii="Consolas" w:hAnsi="Consolas"/>
+          <w:color w:val="D4D4D4"/>
+          <w:sz w:val="21"/>
+          <w:szCs w:val="21"/>
+        </w:rPr>
+        <w:t>DELIMITER ;</w:t>
+      </w:r>
+      <w:proofErr w:type="gramEnd"/>
+    </w:p>
+    <w:p>
+      <w:pPr>
+        <w:shd w:val="clear" w:color="auto" w:fill="1E1E1E"/>
+        <w:spacing w:line="285" w:lineRule="atLeast"/>
+        <w:rPr>
+          <w:rFonts w:ascii="Consolas" w:hAnsi="Consolas"/>
+          <w:color w:val="D4D4D4"/>
+          <w:sz w:val="21"/>
+          <w:szCs w:val="21"/>
         </w:rPr>
       </w:pPr>
     </w:p>

</xml_diff>